<commit_message>
ADD: i go to shop
</commit_message>
<xml_diff>
--- a/lab_10/Якуба 10.docx
+++ b/lab_10/Якуба 10.docx
@@ -2134,7 +2134,10 @@
         <w:t xml:space="preserve">, </w:t>
       </w:r>
       <w:r>
-        <w:t>пример</w:t>
+        <w:t>П</w:t>
+      </w:r>
+      <w:r>
+        <w:t>ример</w:t>
       </w:r>
     </w:p>
     <w:p>
@@ -2168,12 +2171,550 @@
       </w:r>
     </w:p>
     <w:p>
+      <w:pPr>
+        <w:rPr>
+          <w:rFonts w:eastAsiaTheme="minorEastAsia"/>
+          <w:lang w:val="en-US"/>
+        </w:rPr>
+      </w:pPr>
       <w:r>
         <w:rPr>
           <w:rFonts w:eastAsiaTheme="minorEastAsia"/>
         </w:rPr>
         <w:t>Идея алгоритма</w:t>
       </w:r>
+      <w:r>
+        <w:rPr>
+          <w:rFonts w:eastAsiaTheme="minorEastAsia"/>
+        </w:rPr>
+        <w:t xml:space="preserve"> </w:t>
+      </w:r>
+      <w:r>
+        <w:rPr>
+          <w:rFonts w:eastAsiaTheme="minorEastAsia"/>
+        </w:rPr>
+        <w:t xml:space="preserve">состоит в том, что заданная поверхность рассекается плоскостями, перпендикулярными оси </w:t>
+      </w:r>
+      <m:oMath>
+        <m:r>
+          <w:rPr>
+            <w:rFonts w:ascii="Cambria Math" w:eastAsiaTheme="minorEastAsia" w:hAnsi="Cambria Math"/>
+          </w:rPr>
+          <m:t>Z</m:t>
+        </m:r>
+      </m:oMath>
+      <w:r>
+        <w:rPr>
+          <w:rFonts w:eastAsiaTheme="minorEastAsia"/>
+        </w:rPr>
+        <w:t xml:space="preserve">. </w:t>
+      </w:r>
+      <w:r>
+        <w:rPr>
+          <w:rFonts w:eastAsiaTheme="minorEastAsia"/>
+        </w:rPr>
+        <w:t>То есть для начала от нас требуется с некоторым шагом расставить эти рассекающие плоскости.</w:t>
+      </w:r>
+    </w:p>
+    <w:p>
+      <w:pPr>
+        <w:keepNext/>
+      </w:pPr>
+      <w:r>
+        <w:rPr>
+          <w:noProof/>
+          <w:lang w:val="en-US"/>
+        </w:rPr>
+        <w:lastRenderedPageBreak/>
+        <w:drawing>
+          <wp:inline distT="0" distB="0" distL="0" distR="0" wp14:anchorId="1D61AE76" wp14:editId="3F7FDDCA">
+            <wp:extent cx="5215890" cy="4182110"/>
+            <wp:effectExtent l="133350" t="114300" r="156210" b="161290"/>
+            <wp:docPr id="31" name="Рисунок 31"/>
+            <wp:cNvGraphicFramePr>
+              <a:graphicFrameLocks xmlns:a="http://schemas.openxmlformats.org/drawingml/2006/main" noChangeAspect="1"/>
+            </wp:cNvGraphicFramePr>
+            <a:graphic xmlns:a="http://schemas.openxmlformats.org/drawingml/2006/main">
+              <a:graphicData uri="http://schemas.openxmlformats.org/drawingml/2006/picture">
+                <pic:pic xmlns:pic="http://schemas.openxmlformats.org/drawingml/2006/picture">
+                  <pic:nvPicPr>
+                    <pic:cNvPr id="0" name="Picture 2"/>
+                    <pic:cNvPicPr>
+                      <a:picLocks noChangeAspect="1" noChangeArrowheads="1"/>
+                    </pic:cNvPicPr>
+                  </pic:nvPicPr>
+                  <pic:blipFill>
+                    <a:blip r:embed="rId10">
+                      <a:extLst>
+                        <a:ext uri="{28A0092B-C50C-407E-A947-70E740481C1C}">
+                          <a14:useLocalDpi xmlns:a14="http://schemas.microsoft.com/office/drawing/2010/main" val="0"/>
+                        </a:ext>
+                      </a:extLst>
+                    </a:blip>
+                    <a:srcRect/>
+                    <a:stretch>
+                      <a:fillRect/>
+                    </a:stretch>
+                  </pic:blipFill>
+                  <pic:spPr bwMode="auto">
+                    <a:xfrm>
+                      <a:off x="0" y="0"/>
+                      <a:ext cx="5215890" cy="4182110"/>
+                    </a:xfrm>
+                    <a:prstGeom prst="rect">
+                      <a:avLst/>
+                    </a:prstGeom>
+                    <a:solidFill>
+                      <a:srgbClr val="FFFFFF">
+                        <a:shade val="85000"/>
+                      </a:srgbClr>
+                    </a:solidFill>
+                    <a:ln w="88900" cap="sq">
+                      <a:solidFill>
+                        <a:srgbClr val="FFFFFF"/>
+                      </a:solidFill>
+                      <a:miter lim="800000"/>
+                    </a:ln>
+                    <a:effectLst>
+                      <a:outerShdw blurRad="55000" dist="18000" dir="5400000" algn="tl" rotWithShape="0">
+                        <a:srgbClr val="000000">
+                          <a:alpha val="40000"/>
+                        </a:srgbClr>
+                      </a:outerShdw>
+                    </a:effectLst>
+                    <a:scene3d>
+                      <a:camera prst="orthographicFront"/>
+                      <a:lightRig rig="twoPt" dir="t">
+                        <a:rot lat="0" lon="0" rev="7200000"/>
+                      </a:lightRig>
+                    </a:scene3d>
+                    <a:sp3d>
+                      <a:bevelT w="25400" h="19050"/>
+                      <a:contourClr>
+                        <a:srgbClr val="FFFFFF"/>
+                      </a:contourClr>
+                    </a:sp3d>
+                  </pic:spPr>
+                </pic:pic>
+              </a:graphicData>
+            </a:graphic>
+          </wp:inline>
+        </w:drawing>
+      </w:r>
+    </w:p>
+    <w:p>
+      <w:pPr>
+        <w:pStyle w:val="ac"/>
+        <w:jc w:val="center"/>
+      </w:pPr>
+      <w:r>
+        <w:t xml:space="preserve">Рисунок </w:t>
+      </w:r>
+      <w:fldSimple w:instr=" SEQ Рисунок \* ARABIC ">
+        <w:r>
+          <w:rPr>
+            <w:noProof/>
+          </w:rPr>
+          <w:t>2</w:t>
+        </w:r>
+      </w:fldSimple>
+      <w:r>
+        <w:t xml:space="preserve">, </w:t>
+      </w:r>
+      <w:r>
+        <w:t>Р</w:t>
+      </w:r>
+      <w:r>
+        <w:t>ассечение</w:t>
+      </w:r>
+    </w:p>
+    <w:p>
+      <w:r>
+        <w:t>В отсечени</w:t>
+      </w:r>
+      <w:r>
+        <w:t>ях</w:t>
+      </w:r>
+      <w:r>
+        <w:t xml:space="preserve"> криволинейной поверхности и плоскост</w:t>
+      </w:r>
+      <w:r>
+        <w:t xml:space="preserve">ей </w:t>
+      </w:r>
+      <w:r>
+        <w:t>буд</w:t>
+      </w:r>
+      <w:r>
+        <w:t>ут</w:t>
+      </w:r>
+      <w:r>
+        <w:t xml:space="preserve"> полу</w:t>
+      </w:r>
+      <w:r>
+        <w:t>чены некоторые кривые.</w:t>
+      </w:r>
+    </w:p>
+    <w:p>
+      <w:pPr>
+        <w:keepNext/>
+      </w:pPr>
+      <w:r>
+        <w:rPr>
+          <w:noProof/>
+        </w:rPr>
+        <w:lastRenderedPageBreak/>
+        <w:drawing>
+          <wp:inline distT="0" distB="0" distL="0" distR="0" wp14:anchorId="607666EC" wp14:editId="5E8B805B">
+            <wp:extent cx="5208270" cy="4150360"/>
+            <wp:effectExtent l="133350" t="114300" r="144780" b="173990"/>
+            <wp:docPr id="32" name="Рисунок 32"/>
+            <wp:cNvGraphicFramePr>
+              <a:graphicFrameLocks xmlns:a="http://schemas.openxmlformats.org/drawingml/2006/main" noChangeAspect="1"/>
+            </wp:cNvGraphicFramePr>
+            <a:graphic xmlns:a="http://schemas.openxmlformats.org/drawingml/2006/main">
+              <a:graphicData uri="http://schemas.openxmlformats.org/drawingml/2006/picture">
+                <pic:pic xmlns:pic="http://schemas.openxmlformats.org/drawingml/2006/picture">
+                  <pic:nvPicPr>
+                    <pic:cNvPr id="0" name="Picture 3"/>
+                    <pic:cNvPicPr>
+                      <a:picLocks noChangeAspect="1" noChangeArrowheads="1"/>
+                    </pic:cNvPicPr>
+                  </pic:nvPicPr>
+                  <pic:blipFill>
+                    <a:blip r:embed="rId11">
+                      <a:extLst>
+                        <a:ext uri="{28A0092B-C50C-407E-A947-70E740481C1C}">
+                          <a14:useLocalDpi xmlns:a14="http://schemas.microsoft.com/office/drawing/2010/main" val="0"/>
+                        </a:ext>
+                      </a:extLst>
+                    </a:blip>
+                    <a:srcRect/>
+                    <a:stretch>
+                      <a:fillRect/>
+                    </a:stretch>
+                  </pic:blipFill>
+                  <pic:spPr bwMode="auto">
+                    <a:xfrm>
+                      <a:off x="0" y="0"/>
+                      <a:ext cx="5208270" cy="4150360"/>
+                    </a:xfrm>
+                    <a:prstGeom prst="rect">
+                      <a:avLst/>
+                    </a:prstGeom>
+                    <a:solidFill>
+                      <a:srgbClr val="FFFFFF">
+                        <a:shade val="85000"/>
+                      </a:srgbClr>
+                    </a:solidFill>
+                    <a:ln w="88900" cap="sq">
+                      <a:solidFill>
+                        <a:srgbClr val="FFFFFF"/>
+                      </a:solidFill>
+                      <a:miter lim="800000"/>
+                    </a:ln>
+                    <a:effectLst>
+                      <a:outerShdw blurRad="55000" dist="18000" dir="5400000" algn="tl" rotWithShape="0">
+                        <a:srgbClr val="000000">
+                          <a:alpha val="40000"/>
+                        </a:srgbClr>
+                      </a:outerShdw>
+                    </a:effectLst>
+                    <a:scene3d>
+                      <a:camera prst="orthographicFront"/>
+                      <a:lightRig rig="twoPt" dir="t">
+                        <a:rot lat="0" lon="0" rev="7200000"/>
+                      </a:lightRig>
+                    </a:scene3d>
+                    <a:sp3d>
+                      <a:bevelT w="25400" h="19050"/>
+                      <a:contourClr>
+                        <a:srgbClr val="FFFFFF"/>
+                      </a:contourClr>
+                    </a:sp3d>
+                  </pic:spPr>
+                </pic:pic>
+              </a:graphicData>
+            </a:graphic>
+          </wp:inline>
+        </w:drawing>
+      </w:r>
+    </w:p>
+    <w:p>
+      <w:pPr>
+        <w:pStyle w:val="ac"/>
+        <w:jc w:val="center"/>
+      </w:pPr>
+      <w:r>
+        <w:t xml:space="preserve">Рисунок </w:t>
+      </w:r>
+      <w:fldSimple w:instr=" SEQ Рисунок \* ARABIC ">
+        <w:r>
+          <w:rPr>
+            <w:noProof/>
+          </w:rPr>
+          <w:t>3</w:t>
+        </w:r>
+      </w:fldSimple>
+      <w:r>
+        <w:t>, Результат отсечения</w:t>
+      </w:r>
+    </w:p>
+    <w:p>
+      <w:r>
+        <w:t>Зафиксируем основные этапы:</w:t>
+      </w:r>
+    </w:p>
+    <w:p>
+      <w:pPr>
+        <w:rPr>
+          <w:rFonts w:eastAsiaTheme="minorEastAsia"/>
+        </w:rPr>
+      </w:pPr>
+      <w:r>
+        <w:t xml:space="preserve">1. Рассматриваемая поверхность рассекается плоскостями, перпендикулярными оси </w:t>
+      </w:r>
+      <m:oMath>
+        <m:r>
+          <w:rPr>
+            <w:rFonts w:ascii="Cambria Math" w:hAnsi="Cambria Math"/>
+          </w:rPr>
+          <m:t>Z</m:t>
+        </m:r>
+      </m:oMath>
+      <w:r>
+        <w:rPr>
+          <w:rFonts w:eastAsiaTheme="minorEastAsia"/>
+        </w:rPr>
+        <w:t>.</w:t>
+      </w:r>
+    </w:p>
+    <w:p>
+      <w:pPr>
+        <w:rPr>
+          <w:rFonts w:eastAsiaTheme="minorEastAsia"/>
+        </w:rPr>
+      </w:pPr>
+      <w:r>
+        <w:rPr>
+          <w:rFonts w:eastAsiaTheme="minorEastAsia"/>
+        </w:rPr>
+        <w:t xml:space="preserve">В каждом отсечении получается кривая. Эта кривая, описываемая уравнением </w:t>
+      </w:r>
+      <m:oMath>
+        <m:r>
+          <w:rPr>
+            <w:rFonts w:ascii="Cambria Math" w:eastAsiaTheme="minorEastAsia" w:hAnsi="Cambria Math"/>
+          </w:rPr>
+          <m:t>y=f</m:t>
+        </m:r>
+        <m:d>
+          <m:dPr>
+            <m:ctrlPr>
+              <w:rPr>
+                <w:rFonts w:ascii="Cambria Math" w:eastAsiaTheme="minorEastAsia" w:hAnsi="Cambria Math"/>
+                <w:i/>
+              </w:rPr>
+            </m:ctrlPr>
+          </m:dPr>
+          <m:e>
+            <m:r>
+              <w:rPr>
+                <w:rFonts w:ascii="Cambria Math" w:eastAsiaTheme="minorEastAsia" w:hAnsi="Cambria Math"/>
+              </w:rPr>
+              <m:t>x,z=const</m:t>
+            </m:r>
+          </m:e>
+        </m:d>
+      </m:oMath>
+      <w:r>
+        <w:rPr>
+          <w:rFonts w:eastAsiaTheme="minorEastAsia"/>
+        </w:rPr>
+        <w:t xml:space="preserve"> </w:t>
+      </w:r>
+      <w:r>
+        <w:rPr>
+          <w:rFonts w:eastAsiaTheme="minorEastAsia"/>
+        </w:rPr>
+        <w:t xml:space="preserve">или </w:t>
+      </w:r>
+      <m:oMath>
+        <m:r>
+          <w:rPr>
+            <w:rFonts w:ascii="Cambria Math" w:eastAsiaTheme="minorEastAsia" w:hAnsi="Cambria Math"/>
+          </w:rPr>
+          <m:t>x=Q(y,z=const)</m:t>
+        </m:r>
+      </m:oMath>
+      <w:r>
+        <w:rPr>
+          <w:rFonts w:eastAsiaTheme="minorEastAsia"/>
+        </w:rPr>
+        <w:t>.</w:t>
+      </w:r>
+    </w:p>
+    <w:p>
+      <w:pPr>
+        <w:rPr>
+          <w:rFonts w:eastAsiaTheme="minorEastAsia"/>
+        </w:rPr>
+      </w:pPr>
+      <w:r>
+        <w:rPr>
+          <w:rFonts w:eastAsiaTheme="minorEastAsia"/>
+        </w:rPr>
+        <w:t xml:space="preserve">2. Полученные кривые можно проецировать на плоскость </w:t>
+      </w:r>
+      <m:oMath>
+        <m:sSub>
+          <m:sSubPr>
+            <m:ctrlPr>
+              <w:rPr>
+                <w:rFonts w:ascii="Cambria Math" w:eastAsiaTheme="minorEastAsia" w:hAnsi="Cambria Math"/>
+                <w:i/>
+              </w:rPr>
+            </m:ctrlPr>
+          </m:sSubPr>
+          <m:e>
+            <m:r>
+              <w:rPr>
+                <w:rFonts w:ascii="Cambria Math" w:eastAsiaTheme="minorEastAsia" w:hAnsi="Cambria Math"/>
+              </w:rPr>
+              <m:t>x</m:t>
+            </m:r>
+          </m:e>
+          <m:sub>
+            <m:r>
+              <w:rPr>
+                <w:rFonts w:ascii="Cambria Math" w:eastAsiaTheme="minorEastAsia" w:hAnsi="Cambria Math"/>
+              </w:rPr>
+              <m:t>0</m:t>
+            </m:r>
+          </m:sub>
+        </m:sSub>
+        <m:r>
+          <w:rPr>
+            <w:rFonts w:ascii="Cambria Math" w:eastAsiaTheme="minorEastAsia" w:hAnsi="Cambria Math"/>
+          </w:rPr>
+          <m:t>y</m:t>
+        </m:r>
+      </m:oMath>
+      <w:r>
+        <w:rPr>
+          <w:rFonts w:eastAsiaTheme="minorEastAsia"/>
+        </w:rPr>
+        <w:t xml:space="preserve"> (</w:t>
+      </w:r>
+      <w:r>
+        <w:rPr>
+          <w:rFonts w:eastAsiaTheme="minorEastAsia"/>
+        </w:rPr>
+        <w:t xml:space="preserve">то есть на плоскость </w:t>
+      </w:r>
+      <m:oMath>
+        <m:r>
+          <w:rPr>
+            <w:rFonts w:ascii="Cambria Math" w:eastAsiaTheme="minorEastAsia" w:hAnsi="Cambria Math"/>
+          </w:rPr>
+          <m:t>z=0</m:t>
+        </m:r>
+      </m:oMath>
+      <w:r>
+        <w:rPr>
+          <w:rFonts w:eastAsiaTheme="minorEastAsia"/>
+        </w:rPr>
+        <w:t xml:space="preserve">) </w:t>
+      </w:r>
+      <w:r>
+        <w:rPr>
+          <w:rFonts w:eastAsiaTheme="minorEastAsia"/>
+        </w:rPr>
+        <w:t>и изобразить видимые части каждой кривой.</w:t>
+      </w:r>
+    </w:p>
+    <w:p>
+      <w:pPr>
+        <w:rPr>
+          <w:rFonts w:eastAsiaTheme="minorEastAsia"/>
+        </w:rPr>
+      </w:pPr>
+      <w:r>
+        <w:rPr>
+          <w:rFonts w:eastAsiaTheme="minorEastAsia"/>
+        </w:rPr>
+        <w:t>Изображение строится начиная с кривой, полученной в ближайшем к наблюдателю сечении.</w:t>
+      </w:r>
+    </w:p>
+    <w:p>
+      <w:pPr>
+        <w:rPr>
+          <w:rFonts w:eastAsiaTheme="minorEastAsia"/>
+        </w:rPr>
+      </w:pPr>
+      <w:r>
+        <w:rPr>
+          <w:rFonts w:eastAsiaTheme="minorEastAsia"/>
+        </w:rPr>
+        <w:t>Кривая, полученная в сечении ближайшей плоскостью, является видимой.</w:t>
+      </w:r>
+    </w:p>
+    <w:p>
+      <w:pPr>
+        <w:rPr>
+          <w:rFonts w:eastAsiaTheme="minorEastAsia"/>
+        </w:rPr>
+      </w:pPr>
+      <w:r>
+        <w:rPr>
+          <w:rFonts w:eastAsiaTheme="minorEastAsia"/>
+        </w:rPr>
+        <w:t>Кривая, полученная во втором сечении, тоже будет видима.</w:t>
+      </w:r>
+      <w:r>
+        <w:rPr>
+          <w:rFonts w:eastAsiaTheme="minorEastAsia"/>
+        </w:rPr>
+        <w:t xml:space="preserve"> Связано это с тем, что вторая кривая расположена либо выше первой, либо ниже первой.</w:t>
+      </w:r>
+      <w:r>
+        <w:rPr>
+          <w:rFonts w:eastAsiaTheme="minorEastAsia"/>
+        </w:rPr>
+        <w:t xml:space="preserve"> В частом случае, когда они будут совпадать, будет получена одна кривая.</w:t>
+      </w:r>
+    </w:p>
+    <w:p>
+      <w:pPr>
+        <w:rPr>
+          <w:rFonts w:eastAsiaTheme="minorEastAsia"/>
+        </w:rPr>
+      </w:pPr>
+      <w:r>
+        <w:rPr>
+          <w:rFonts w:eastAsiaTheme="minorEastAsia"/>
+        </w:rPr>
+        <w:t>Начиная с третьей кривой понадобится решать задачу определения видимости точек кривой.</w:t>
+      </w:r>
+    </w:p>
+    <w:p>
+      <w:pPr>
+        <w:pStyle w:val="2"/>
+        <w:rPr>
+          <w:rFonts w:eastAsiaTheme="minorEastAsia"/>
+        </w:rPr>
+      </w:pPr>
+      <w:r>
+        <w:rPr>
+          <w:rFonts w:eastAsiaTheme="minorEastAsia"/>
+        </w:rPr>
+        <w:lastRenderedPageBreak/>
+        <w:t>Решение задачи определения видимости точек кривой</w:t>
+      </w:r>
+    </w:p>
+    <w:p>
+      <w:r>
+        <w:t>Поставленная задача решается в пространстве изображения.</w:t>
+      </w:r>
     </w:p>
     <w:p>
       <w:pPr>
@@ -2259,7 +2800,7 @@
       <w:bookmarkEnd w:id="7"/>
     </w:p>
     <w:sectPr>
-      <w:footerReference w:type="default" r:id="rId10"/>
+      <w:footerReference w:type="default" r:id="rId12"/>
       <w:pgSz w:w="11906" w:h="16838"/>
       <w:pgMar w:top="1134" w:right="850" w:bottom="1134" w:left="1701" w:header="708" w:footer="708" w:gutter="0"/>
       <w:cols w:space="708"/>
@@ -4005,7 +4546,7 @@
 </file>
 
 <file path=customXml/itemProps1.xml><?xml version="1.0" encoding="utf-8"?>
-<ds:datastoreItem xmlns:ds="http://schemas.openxmlformats.org/officeDocument/2006/customXml" ds:itemID="{8E66D87B-C593-47AC-BED1-DE80C3152B24}">
+<ds:datastoreItem xmlns:ds="http://schemas.openxmlformats.org/officeDocument/2006/customXml" ds:itemID="{8CD08E8A-1AF3-4FFA-A925-86C3C571C9F6}">
   <ds:schemaRefs>
     <ds:schemaRef ds:uri="http://schemas.openxmlformats.org/officeDocument/2006/bibliography"/>
   </ds:schemaRefs>

</xml_diff>

<commit_message>
ADD: oh, i forgot about dot
</commit_message>
<xml_diff>
--- a/lab_10/Якуба 10.docx
+++ b/lab_10/Якуба 10.docx
@@ -2712,12 +2712,398 @@
       </w:r>
     </w:p>
     <w:p>
+      <w:pPr>
+        <w:rPr>
+          <w:lang w:val="en-US"/>
+        </w:rPr>
+      </w:pPr>
       <w:r>
         <w:t>Поставленная задача решается в пространстве изображения.</w:t>
       </w:r>
     </w:p>
     <w:p>
       <w:pPr>
+        <w:keepNext/>
+        <w:jc w:val="center"/>
+      </w:pPr>
+      <w:r>
+        <w:rPr>
+          <w:noProof/>
+        </w:rPr>
+        <w:drawing>
+          <wp:inline distT="0" distB="0" distL="0" distR="0" wp14:anchorId="0B8A2562" wp14:editId="22476981">
+            <wp:extent cx="4627880" cy="3371215"/>
+            <wp:effectExtent l="133350" t="114300" r="134620" b="172085"/>
+            <wp:docPr id="34" name="Рисунок 34"/>
+            <wp:cNvGraphicFramePr>
+              <a:graphicFrameLocks xmlns:a="http://schemas.openxmlformats.org/drawingml/2006/main" noChangeAspect="1"/>
+            </wp:cNvGraphicFramePr>
+            <a:graphic xmlns:a="http://schemas.openxmlformats.org/drawingml/2006/main">
+              <a:graphicData uri="http://schemas.openxmlformats.org/drawingml/2006/picture">
+                <pic:pic xmlns:pic="http://schemas.openxmlformats.org/drawingml/2006/picture">
+                  <pic:nvPicPr>
+                    <pic:cNvPr id="0" name="Picture 5"/>
+                    <pic:cNvPicPr>
+                      <a:picLocks noChangeAspect="1" noChangeArrowheads="1"/>
+                    </pic:cNvPicPr>
+                  </pic:nvPicPr>
+                  <pic:blipFill>
+                    <a:blip r:embed="rId12">
+                      <a:extLst>
+                        <a:ext uri="{28A0092B-C50C-407E-A947-70E740481C1C}">
+                          <a14:useLocalDpi xmlns:a14="http://schemas.microsoft.com/office/drawing/2010/main" val="0"/>
+                        </a:ext>
+                      </a:extLst>
+                    </a:blip>
+                    <a:srcRect/>
+                    <a:stretch>
+                      <a:fillRect/>
+                    </a:stretch>
+                  </pic:blipFill>
+                  <pic:spPr bwMode="auto">
+                    <a:xfrm>
+                      <a:off x="0" y="0"/>
+                      <a:ext cx="4627880" cy="3371215"/>
+                    </a:xfrm>
+                    <a:prstGeom prst="rect">
+                      <a:avLst/>
+                    </a:prstGeom>
+                    <a:solidFill>
+                      <a:srgbClr val="FFFFFF">
+                        <a:shade val="85000"/>
+                      </a:srgbClr>
+                    </a:solidFill>
+                    <a:ln w="88900" cap="sq">
+                      <a:solidFill>
+                        <a:srgbClr val="FFFFFF"/>
+                      </a:solidFill>
+                      <a:miter lim="800000"/>
+                    </a:ln>
+                    <a:effectLst>
+                      <a:outerShdw blurRad="55000" dist="18000" dir="5400000" algn="tl" rotWithShape="0">
+                        <a:srgbClr val="000000">
+                          <a:alpha val="40000"/>
+                        </a:srgbClr>
+                      </a:outerShdw>
+                    </a:effectLst>
+                    <a:scene3d>
+                      <a:camera prst="orthographicFront"/>
+                      <a:lightRig rig="twoPt" dir="t">
+                        <a:rot lat="0" lon="0" rev="7200000"/>
+                      </a:lightRig>
+                    </a:scene3d>
+                    <a:sp3d>
+                      <a:bevelT w="25400" h="19050"/>
+                      <a:contourClr>
+                        <a:srgbClr val="FFFFFF"/>
+                      </a:contourClr>
+                    </a:sp3d>
+                  </pic:spPr>
+                </pic:pic>
+              </a:graphicData>
+            </a:graphic>
+          </wp:inline>
+        </w:drawing>
+      </w:r>
+    </w:p>
+    <w:p>
+      <w:pPr>
+        <w:pStyle w:val="ac"/>
+        <w:jc w:val="center"/>
+      </w:pPr>
+      <w:r>
+        <w:t xml:space="preserve">Рисунок </w:t>
+      </w:r>
+      <w:fldSimple w:instr=" SEQ Рисунок \* ARABIC ">
+        <w:r>
+          <w:rPr>
+            <w:noProof/>
+          </w:rPr>
+          <w:t>4</w:t>
+        </w:r>
+      </w:fldSimple>
+      <w:r>
+        <w:rPr>
+          <w:lang w:val="en-US"/>
+        </w:rPr>
+        <w:t xml:space="preserve">, </w:t>
+      </w:r>
+      <w:r>
+        <w:t>Пример</w:t>
+      </w:r>
+    </w:p>
+    <w:p>
+      <w:r>
+        <w:t>Берётся третья кривая и потребуется изображать те участки кривой, которые будут являться видимым</w:t>
+      </w:r>
+      <w:r>
+        <w:t xml:space="preserve">и. </w:t>
+      </w:r>
+    </w:p>
+    <w:p>
+      <w:r>
+        <w:t>Участок кривой будет видим в том случае, если эта кривая располагается выше верхней кривой, либо ниже нижней кривой</w:t>
+      </w:r>
+      <w:r>
+        <w:t>.</w:t>
+      </w:r>
+    </w:p>
+    <w:p>
+      <w:pPr>
+        <w:keepNext/>
+        <w:jc w:val="center"/>
+      </w:pPr>
+      <w:r>
+        <w:rPr>
+          <w:noProof/>
+        </w:rPr>
+        <w:lastRenderedPageBreak/>
+        <w:drawing>
+          <wp:inline distT="0" distB="0" distL="0" distR="0" wp14:anchorId="402A5F6C" wp14:editId="6E35DF75">
+            <wp:extent cx="4739005" cy="3562350"/>
+            <wp:effectExtent l="133350" t="114300" r="118745" b="171450"/>
+            <wp:docPr id="35" name="Рисунок 35"/>
+            <wp:cNvGraphicFramePr>
+              <a:graphicFrameLocks xmlns:a="http://schemas.openxmlformats.org/drawingml/2006/main" noChangeAspect="1"/>
+            </wp:cNvGraphicFramePr>
+            <a:graphic xmlns:a="http://schemas.openxmlformats.org/drawingml/2006/main">
+              <a:graphicData uri="http://schemas.openxmlformats.org/drawingml/2006/picture">
+                <pic:pic xmlns:pic="http://schemas.openxmlformats.org/drawingml/2006/picture">
+                  <pic:nvPicPr>
+                    <pic:cNvPr id="0" name="Picture 6"/>
+                    <pic:cNvPicPr>
+                      <a:picLocks noChangeAspect="1" noChangeArrowheads="1"/>
+                    </pic:cNvPicPr>
+                  </pic:nvPicPr>
+                  <pic:blipFill>
+                    <a:blip r:embed="rId13">
+                      <a:extLst>
+                        <a:ext uri="{28A0092B-C50C-407E-A947-70E740481C1C}">
+                          <a14:useLocalDpi xmlns:a14="http://schemas.microsoft.com/office/drawing/2010/main" val="0"/>
+                        </a:ext>
+                      </a:extLst>
+                    </a:blip>
+                    <a:srcRect/>
+                    <a:stretch>
+                      <a:fillRect/>
+                    </a:stretch>
+                  </pic:blipFill>
+                  <pic:spPr bwMode="auto">
+                    <a:xfrm>
+                      <a:off x="0" y="0"/>
+                      <a:ext cx="4739005" cy="3562350"/>
+                    </a:xfrm>
+                    <a:prstGeom prst="rect">
+                      <a:avLst/>
+                    </a:prstGeom>
+                    <a:solidFill>
+                      <a:srgbClr val="FFFFFF">
+                        <a:shade val="85000"/>
+                      </a:srgbClr>
+                    </a:solidFill>
+                    <a:ln w="88900" cap="sq">
+                      <a:solidFill>
+                        <a:srgbClr val="FFFFFF"/>
+                      </a:solidFill>
+                      <a:miter lim="800000"/>
+                    </a:ln>
+                    <a:effectLst>
+                      <a:outerShdw blurRad="55000" dist="18000" dir="5400000" algn="tl" rotWithShape="0">
+                        <a:srgbClr val="000000">
+                          <a:alpha val="40000"/>
+                        </a:srgbClr>
+                      </a:outerShdw>
+                    </a:effectLst>
+                    <a:scene3d>
+                      <a:camera prst="orthographicFront"/>
+                      <a:lightRig rig="twoPt" dir="t">
+                        <a:rot lat="0" lon="0" rev="7200000"/>
+                      </a:lightRig>
+                    </a:scene3d>
+                    <a:sp3d>
+                      <a:bevelT w="25400" h="19050"/>
+                      <a:contourClr>
+                        <a:srgbClr val="FFFFFF"/>
+                      </a:contourClr>
+                    </a:sp3d>
+                  </pic:spPr>
+                </pic:pic>
+              </a:graphicData>
+            </a:graphic>
+          </wp:inline>
+        </w:drawing>
+      </w:r>
+    </w:p>
+    <w:p>
+      <w:pPr>
+        <w:pStyle w:val="ac"/>
+        <w:jc w:val="center"/>
+      </w:pPr>
+      <w:r>
+        <w:t xml:space="preserve">Рисунок </w:t>
+      </w:r>
+      <w:fldSimple w:instr=" SEQ Рисунок \* ARABIC ">
+        <w:r>
+          <w:rPr>
+            <w:noProof/>
+          </w:rPr>
+          <w:t>5</w:t>
+        </w:r>
+      </w:fldSimple>
+      <w:r>
+        <w:t xml:space="preserve">, </w:t>
+      </w:r>
+      <w:r>
+        <w:t>Добавление двух кривых с отображённой видимостью</w:t>
+      </w:r>
+    </w:p>
+    <w:p>
+      <w:pPr>
+        <w:rPr>
+          <w:i/>
+        </w:rPr>
+      </w:pPr>
+      <w:r>
+        <w:t xml:space="preserve">Для того, чтобы решить поставленную задачу, потребуется вычислить функцию в очередной точке, расположенной на кривой, и сравнить значение вычисленной координаты </w:t>
+      </w:r>
+      <m:oMath>
+        <m:r>
+          <w:rPr>
+            <w:rFonts w:ascii="Cambria Math" w:hAnsi="Cambria Math"/>
+          </w:rPr>
+          <m:t>y</m:t>
+        </m:r>
+      </m:oMath>
+      <w:r>
+        <w:rPr>
+          <w:rFonts w:eastAsiaTheme="minorEastAsia"/>
+        </w:rPr>
+        <w:t xml:space="preserve"> </w:t>
+      </w:r>
+      <w:r>
+        <w:rPr>
+          <w:rFonts w:eastAsiaTheme="minorEastAsia"/>
+        </w:rPr>
+        <w:t xml:space="preserve">с значением </w:t>
+      </w:r>
+      <m:oMath>
+        <m:sSub>
+          <m:sSubPr>
+            <m:ctrlPr>
+              <w:rPr>
+                <w:rFonts w:ascii="Cambria Math" w:eastAsiaTheme="minorEastAsia" w:hAnsi="Cambria Math"/>
+                <w:i/>
+              </w:rPr>
+            </m:ctrlPr>
+          </m:sSubPr>
+          <m:e>
+            <m:r>
+              <w:rPr>
+                <w:rFonts w:ascii="Cambria Math" w:eastAsiaTheme="minorEastAsia" w:hAnsi="Cambria Math"/>
+              </w:rPr>
+              <m:t>y</m:t>
+            </m:r>
+          </m:e>
+          <m:sub>
+            <m:r>
+              <w:rPr>
+                <w:rFonts w:ascii="Cambria Math" w:eastAsiaTheme="minorEastAsia" w:hAnsi="Cambria Math"/>
+              </w:rPr>
+              <m:t>max</m:t>
+            </m:r>
+          </m:sub>
+        </m:sSub>
+      </m:oMath>
+      <w:r>
+        <w:rPr>
+          <w:rFonts w:eastAsiaTheme="minorEastAsia"/>
+        </w:rPr>
+        <w:t xml:space="preserve"> для раннее рассмотренных кривых. В том случае, если </w:t>
+      </w:r>
+      <m:oMath>
+        <m:sSub>
+          <m:sSubPr>
+            <m:ctrlPr>
+              <w:rPr>
+                <w:rFonts w:ascii="Cambria Math" w:eastAsiaTheme="minorEastAsia" w:hAnsi="Cambria Math"/>
+                <w:i/>
+              </w:rPr>
+            </m:ctrlPr>
+          </m:sSubPr>
+          <m:e>
+            <m:r>
+              <w:rPr>
+                <w:rFonts w:ascii="Cambria Math" w:eastAsiaTheme="minorEastAsia" w:hAnsi="Cambria Math"/>
+              </w:rPr>
+              <m:t>y</m:t>
+            </m:r>
+          </m:e>
+          <m:sub>
+            <m:r>
+              <w:rPr>
+                <w:rFonts w:ascii="Cambria Math" w:eastAsiaTheme="minorEastAsia" w:hAnsi="Cambria Math"/>
+              </w:rPr>
+              <m:t>тек</m:t>
+            </m:r>
+          </m:sub>
+        </m:sSub>
+        <m:r>
+          <w:rPr>
+            <w:rFonts w:ascii="Cambria Math" w:eastAsiaTheme="minorEastAsia" w:hAnsi="Cambria Math"/>
+          </w:rPr>
+          <m:t>&gt;</m:t>
+        </m:r>
+        <m:sSub>
+          <m:sSubPr>
+            <m:ctrlPr>
+              <w:rPr>
+                <w:rFonts w:ascii="Cambria Math" w:eastAsiaTheme="minorEastAsia" w:hAnsi="Cambria Math"/>
+                <w:i/>
+                <w:lang w:val="en-US"/>
+              </w:rPr>
+            </m:ctrlPr>
+          </m:sSubPr>
+          <m:e>
+            <m:r>
+              <w:rPr>
+                <w:rFonts w:ascii="Cambria Math" w:eastAsiaTheme="minorEastAsia" w:hAnsi="Cambria Math"/>
+                <w:lang w:val="en-US"/>
+              </w:rPr>
+              <m:t>y</m:t>
+            </m:r>
+          </m:e>
+          <m:sub>
+            <m:r>
+              <w:rPr>
+                <w:rFonts w:ascii="Cambria Math" w:eastAsiaTheme="minorEastAsia" w:hAnsi="Cambria Math"/>
+                <w:lang w:val="en-US"/>
+              </w:rPr>
+              <m:t>max</m:t>
+            </m:r>
+          </m:sub>
+        </m:sSub>
+      </m:oMath>
+      <w:r>
+        <w:rPr>
+          <w:rFonts w:eastAsiaTheme="minorEastAsia"/>
+        </w:rPr>
+        <w:t xml:space="preserve">, </w:t>
+      </w:r>
+      <w:r>
+        <w:rPr>
+          <w:rFonts w:eastAsiaTheme="minorEastAsia"/>
+        </w:rPr>
+        <w:t>то очередная точка, расположенная на текущей рассматриваемой кривой будет являться видимой</w:t>
+      </w:r>
+      <w:r>
+        <w:rPr>
+          <w:rFonts w:eastAsiaTheme="minorEastAsia"/>
+        </w:rPr>
+        <w:t>.</w:t>
+      </w:r>
+    </w:p>
+    <w:p>
+      <w:pPr>
         <w:pStyle w:val="1"/>
       </w:pPr>
       <w:bookmarkStart w:id="4" w:name="_Toc42354352"/>
@@ -2800,7 +3186,7 @@
       <w:bookmarkEnd w:id="7"/>
     </w:p>
     <w:sectPr>
-      <w:footerReference w:type="default" r:id="rId12"/>
+      <w:footerReference w:type="default" r:id="rId14"/>
       <w:pgSz w:w="11906" w:h="16838"/>
       <w:pgMar w:top="1134" w:right="850" w:bottom="1134" w:left="1701" w:header="708" w:footer="708" w:gutter="0"/>
       <w:cols w:space="708"/>
@@ -4546,7 +4932,7 @@
 </file>
 
 <file path=customXml/itemProps1.xml><?xml version="1.0" encoding="utf-8"?>
-<ds:datastoreItem xmlns:ds="http://schemas.openxmlformats.org/officeDocument/2006/customXml" ds:itemID="{8CD08E8A-1AF3-4FFA-A925-86C3C571C9F6}">
+<ds:datastoreItem xmlns:ds="http://schemas.openxmlformats.org/officeDocument/2006/customXml" ds:itemID="{CF6F5091-2070-4985-94E6-BAB142F18D27}">
   <ds:schemaRefs>
     <ds:schemaRef ds:uri="http://schemas.openxmlformats.org/officeDocument/2006/bibliography"/>
   </ds:schemaRefs>

</xml_diff>

<commit_message>
ADD: new topic starts
</commit_message>
<xml_diff>
--- a/lab_10/Якуба 10.docx
+++ b/lab_10/Якуба 10.docx
@@ -1712,9 +1712,6 @@
     <w:p>
       <w:pPr>
         <w:pStyle w:val="3"/>
-        <w:rPr>
-          <w:lang w:val="en-US"/>
-        </w:rPr>
       </w:pPr>
       <w:r>
         <w:t xml:space="preserve">Удаление невидимых линий </w:t>
@@ -2015,7 +2012,6 @@
       <w:pPr>
         <w:rPr>
           <w:rFonts w:eastAsiaTheme="minorEastAsia"/>
-          <w:lang w:val="en-US"/>
         </w:rPr>
       </w:pPr>
       <w:r>
@@ -2119,18 +2115,28 @@
       <w:r>
         <w:t xml:space="preserve">Рисунок </w:t>
       </w:r>
-      <w:fldSimple w:instr=" SEQ Рисунок \* ARABIC ">
-        <w:r>
-          <w:rPr>
-            <w:noProof/>
-          </w:rPr>
-          <w:t>1</w:t>
-        </w:r>
-      </w:fldSimple>
-      <w:r>
-        <w:rPr>
-          <w:lang w:val="en-US"/>
-        </w:rPr>
+      <w:r>
+        <w:fldChar w:fldCharType="begin"/>
+      </w:r>
+      <w:r>
+        <w:instrText xml:space="preserve"> SEQ Рисунок \* ARABIC </w:instrText>
+      </w:r>
+      <w:r>
+        <w:fldChar w:fldCharType="separate"/>
+      </w:r>
+      <w:r>
+        <w:rPr>
+          <w:noProof/>
+        </w:rPr>
+        <w:t>1</w:t>
+      </w:r>
+      <w:r>
+        <w:rPr>
+          <w:noProof/>
+        </w:rPr>
+        <w:fldChar w:fldCharType="end"/>
+      </w:r>
+      <w:r>
         <w:t xml:space="preserve">, </w:t>
       </w:r>
       <w:r>
@@ -2174,7 +2180,6 @@
       <w:pPr>
         <w:rPr>
           <w:rFonts w:eastAsiaTheme="minorEastAsia"/>
-          <w:lang w:val="en-US"/>
         </w:rPr>
       </w:pPr>
       <w:r>
@@ -2310,14 +2315,27 @@
       <w:r>
         <w:t xml:space="preserve">Рисунок </w:t>
       </w:r>
-      <w:fldSimple w:instr=" SEQ Рисунок \* ARABIC ">
-        <w:r>
-          <w:rPr>
-            <w:noProof/>
-          </w:rPr>
-          <w:t>2</w:t>
-        </w:r>
-      </w:fldSimple>
+      <w:r>
+        <w:fldChar w:fldCharType="begin"/>
+      </w:r>
+      <w:r>
+        <w:instrText xml:space="preserve"> SEQ Рисунок \* ARABIC </w:instrText>
+      </w:r>
+      <w:r>
+        <w:fldChar w:fldCharType="separate"/>
+      </w:r>
+      <w:r>
+        <w:rPr>
+          <w:noProof/>
+        </w:rPr>
+        <w:t>2</w:t>
+      </w:r>
+      <w:r>
+        <w:rPr>
+          <w:noProof/>
+        </w:rPr>
+        <w:fldChar w:fldCharType="end"/>
+      </w:r>
       <w:r>
         <w:t xml:space="preserve">, </w:t>
       </w:r>
@@ -2447,14 +2465,27 @@
       <w:r>
         <w:t xml:space="preserve">Рисунок </w:t>
       </w:r>
-      <w:fldSimple w:instr=" SEQ Рисунок \* ARABIC ">
-        <w:r>
-          <w:rPr>
-            <w:noProof/>
-          </w:rPr>
-          <w:t>3</w:t>
-        </w:r>
-      </w:fldSimple>
+      <w:r>
+        <w:fldChar w:fldCharType="begin"/>
+      </w:r>
+      <w:r>
+        <w:instrText xml:space="preserve"> SEQ Рисунок \* ARABIC </w:instrText>
+      </w:r>
+      <w:r>
+        <w:fldChar w:fldCharType="separate"/>
+      </w:r>
+      <w:r>
+        <w:rPr>
+          <w:noProof/>
+        </w:rPr>
+        <w:t>3</w:t>
+      </w:r>
+      <w:r>
+        <w:rPr>
+          <w:noProof/>
+        </w:rPr>
+        <w:fldChar w:fldCharType="end"/>
+      </w:r>
       <w:r>
         <w:t>, Результат отсечения</w:t>
       </w:r>
@@ -2712,11 +2743,6 @@
       </w:r>
     </w:p>
     <w:p>
-      <w:pPr>
-        <w:rPr>
-          <w:lang w:val="en-US"/>
-        </w:rPr>
-      </w:pPr>
       <w:r>
         <w:t>Поставленная задача решается в пространстве изображения.</w:t>
       </w:r>
@@ -2814,18 +2840,28 @@
       <w:r>
         <w:t xml:space="preserve">Рисунок </w:t>
       </w:r>
-      <w:fldSimple w:instr=" SEQ Рисунок \* ARABIC ">
-        <w:r>
-          <w:rPr>
-            <w:noProof/>
-          </w:rPr>
-          <w:t>4</w:t>
-        </w:r>
-      </w:fldSimple>
-      <w:r>
-        <w:rPr>
-          <w:lang w:val="en-US"/>
-        </w:rPr>
+      <w:r>
+        <w:fldChar w:fldCharType="begin"/>
+      </w:r>
+      <w:r>
+        <w:instrText xml:space="preserve"> SEQ Рисунок \* ARABIC </w:instrText>
+      </w:r>
+      <w:r>
+        <w:fldChar w:fldCharType="separate"/>
+      </w:r>
+      <w:r>
+        <w:rPr>
+          <w:noProof/>
+        </w:rPr>
+        <w:t>4</w:t>
+      </w:r>
+      <w:r>
+        <w:rPr>
+          <w:noProof/>
+        </w:rPr>
+        <w:fldChar w:fldCharType="end"/>
+      </w:r>
+      <w:r>
         <w:t xml:space="preserve">, </w:t>
       </w:r>
       <w:r>
@@ -2942,14 +2978,27 @@
       <w:r>
         <w:t xml:space="preserve">Рисунок </w:t>
       </w:r>
-      <w:fldSimple w:instr=" SEQ Рисунок \* ARABIC ">
-        <w:r>
-          <w:rPr>
-            <w:noProof/>
-          </w:rPr>
-          <w:t>5</w:t>
-        </w:r>
-      </w:fldSimple>
+      <w:r>
+        <w:fldChar w:fldCharType="begin"/>
+      </w:r>
+      <w:r>
+        <w:instrText xml:space="preserve"> SEQ Рисунок \* ARABIC </w:instrText>
+      </w:r>
+      <w:r>
+        <w:fldChar w:fldCharType="separate"/>
+      </w:r>
+      <w:r>
+        <w:rPr>
+          <w:noProof/>
+        </w:rPr>
+        <w:t>5</w:t>
+      </w:r>
+      <w:r>
+        <w:rPr>
+          <w:noProof/>
+        </w:rPr>
+        <w:fldChar w:fldCharType="end"/>
+      </w:r>
       <w:r>
         <w:t xml:space="preserve">, </w:t>
       </w:r>
@@ -2960,7 +3009,7 @@
     <w:p>
       <w:pPr>
         <w:rPr>
-          <w:i/>
+          <w:rFonts w:eastAsiaTheme="minorEastAsia"/>
         </w:rPr>
       </w:pPr>
       <w:r>
@@ -3010,6 +3059,40 @@
                 <w:rFonts w:ascii="Cambria Math" w:eastAsiaTheme="minorEastAsia" w:hAnsi="Cambria Math"/>
               </w:rPr>
               <m:t>max</m:t>
+            </m:r>
+          </m:sub>
+        </m:sSub>
+      </m:oMath>
+      <w:r>
+        <w:rPr>
+          <w:rFonts w:eastAsiaTheme="minorEastAsia"/>
+        </w:rPr>
+        <w:t xml:space="preserve"> и </w:t>
+      </w:r>
+      <m:oMath>
+        <m:sSub>
+          <m:sSubPr>
+            <m:ctrlPr>
+              <w:rPr>
+                <w:rFonts w:ascii="Cambria Math" w:eastAsiaTheme="minorEastAsia" w:hAnsi="Cambria Math"/>
+                <w:i/>
+              </w:rPr>
+            </m:ctrlPr>
+          </m:sSubPr>
+          <m:e>
+            <m:r>
+              <w:rPr>
+                <w:rFonts w:ascii="Cambria Math" w:eastAsiaTheme="minorEastAsia" w:hAnsi="Cambria Math"/>
+              </w:rPr>
+              <m:t>y</m:t>
+            </m:r>
+          </m:e>
+          <m:sub>
+            <m:r>
+              <w:rPr>
+                <w:rFonts w:ascii="Cambria Math" w:eastAsiaTheme="minorEastAsia" w:hAnsi="Cambria Math"/>
+              </w:rPr>
+              <m:t>min</m:t>
             </m:r>
           </m:sub>
         </m:sSub>
@@ -3093,7 +3176,19 @@
         <w:rPr>
           <w:rFonts w:eastAsiaTheme="minorEastAsia"/>
         </w:rPr>
-        <w:t>то очередная точка, расположенная на текущей рассматриваемой кривой будет являться видимой</w:t>
+        <w:t xml:space="preserve">то очередная точка, расположенная </w:t>
+      </w:r>
+      <w:r>
+        <w:rPr>
+          <w:rFonts w:eastAsiaTheme="minorEastAsia"/>
+        </w:rPr>
+        <w:t>на текущей рассматриваемой кривой,</w:t>
+      </w:r>
+      <w:r>
+        <w:rPr>
+          <w:rFonts w:eastAsiaTheme="minorEastAsia"/>
+        </w:rPr>
+        <w:t xml:space="preserve"> будет являться видимой</w:t>
       </w:r>
       <w:r>
         <w:rPr>
@@ -3101,6 +3196,984 @@
         </w:rPr>
         <w:t>.</w:t>
       </w:r>
+      <w:r>
+        <w:rPr>
+          <w:rFonts w:eastAsiaTheme="minorEastAsia"/>
+        </w:rPr>
+        <w:t xml:space="preserve"> Также в случае, если </w:t>
+      </w:r>
+      <m:oMath>
+        <m:sSub>
+          <m:sSubPr>
+            <m:ctrlPr>
+              <w:rPr>
+                <w:rFonts w:ascii="Cambria Math" w:eastAsiaTheme="minorEastAsia" w:hAnsi="Cambria Math"/>
+                <w:i/>
+              </w:rPr>
+            </m:ctrlPr>
+          </m:sSubPr>
+          <m:e>
+            <m:r>
+              <w:rPr>
+                <w:rFonts w:ascii="Cambria Math" w:eastAsiaTheme="minorEastAsia" w:hAnsi="Cambria Math"/>
+              </w:rPr>
+              <m:t>y</m:t>
+            </m:r>
+          </m:e>
+          <m:sub>
+            <m:r>
+              <w:rPr>
+                <w:rFonts w:ascii="Cambria Math" w:eastAsiaTheme="minorEastAsia" w:hAnsi="Cambria Math"/>
+              </w:rPr>
+              <m:t>тек</m:t>
+            </m:r>
+          </m:sub>
+        </m:sSub>
+        <m:r>
+          <w:rPr>
+            <w:rFonts w:ascii="Cambria Math" w:eastAsiaTheme="minorEastAsia" w:hAnsi="Cambria Math"/>
+          </w:rPr>
+          <m:t>&lt;</m:t>
+        </m:r>
+        <m:sSub>
+          <m:sSubPr>
+            <m:ctrlPr>
+              <w:rPr>
+                <w:rFonts w:ascii="Cambria Math" w:eastAsiaTheme="minorEastAsia" w:hAnsi="Cambria Math"/>
+                <w:i/>
+                <w:lang w:val="en-US"/>
+              </w:rPr>
+            </m:ctrlPr>
+          </m:sSubPr>
+          <m:e>
+            <m:r>
+              <w:rPr>
+                <w:rFonts w:ascii="Cambria Math" w:eastAsiaTheme="minorEastAsia" w:hAnsi="Cambria Math"/>
+                <w:lang w:val="en-US"/>
+              </w:rPr>
+              <m:t>y</m:t>
+            </m:r>
+          </m:e>
+          <m:sub>
+            <m:r>
+              <w:rPr>
+                <w:rFonts w:ascii="Cambria Math" w:eastAsiaTheme="minorEastAsia" w:hAnsi="Cambria Math"/>
+                <w:lang w:val="en-US"/>
+              </w:rPr>
+              <m:t>min</m:t>
+            </m:r>
+          </m:sub>
+        </m:sSub>
+      </m:oMath>
+      <w:r>
+        <w:rPr>
+          <w:rFonts w:eastAsiaTheme="minorEastAsia"/>
+        </w:rPr>
+        <w:t xml:space="preserve">, </w:t>
+      </w:r>
+      <w:r>
+        <w:rPr>
+          <w:rFonts w:eastAsiaTheme="minorEastAsia"/>
+        </w:rPr>
+        <w:t>то очередная точка, расположенная на текущей рассматриваемой кривой, будет являться видимой. Если точка видима, то она высвечивается, невидима – не высвечивается.</w:t>
+      </w:r>
+    </w:p>
+    <w:p>
+      <w:pPr>
+        <w:rPr>
+          <w:rFonts w:eastAsiaTheme="minorEastAsia"/>
+        </w:rPr>
+      </w:pPr>
+      <w:r>
+        <w:rPr>
+          <w:rFonts w:eastAsiaTheme="minorEastAsia"/>
+        </w:rPr>
+        <w:t>Следует заметить, что в данном алгоритме формируются два горизонта: нижний и верхний. Верхний горизонт – видимые участки кривых с наибольшим значением ординат. Нижний горизонт – видимые участки кривых с наименьшим значением ординат.</w:t>
+      </w:r>
+    </w:p>
+    <w:p>
+      <w:pPr>
+        <w:rPr>
+          <w:rFonts w:eastAsiaTheme="minorEastAsia"/>
+        </w:rPr>
+      </w:pPr>
+      <w:r>
+        <w:rPr>
+          <w:rFonts w:eastAsiaTheme="minorEastAsia"/>
+        </w:rPr>
+        <w:t xml:space="preserve">Таким образом, требуется хранить текущее значение максимума и минимума, получаем новое значение ординаты точки, расположенной </w:t>
+      </w:r>
+      <w:r>
+        <w:rPr>
+          <w:rFonts w:eastAsiaTheme="minorEastAsia"/>
+        </w:rPr>
+        <w:t>на рассматриваемой кривой,</w:t>
+      </w:r>
+      <w:r>
+        <w:rPr>
+          <w:rFonts w:eastAsiaTheme="minorEastAsia"/>
+        </w:rPr>
+        <w:t xml:space="preserve"> и сравниваем текущий максимум с</w:t>
+      </w:r>
+      <w:r>
+        <w:rPr>
+          <w:rFonts w:eastAsiaTheme="minorEastAsia"/>
+        </w:rPr>
+        <w:t xml:space="preserve"> этим значением. Если значение больше максимума, оно заносится в максимум. Если же значение не превосходит максимум, то значение сравнивается с минимумом. Если значение меньше минимума</w:t>
+      </w:r>
+      <w:r>
+        <w:rPr>
+          <w:rFonts w:eastAsiaTheme="minorEastAsia"/>
+        </w:rPr>
+        <w:t>, оно заносится в минимум. Таким образом, при реализации алгоритма потребуется формировать массив максимальных и минимальных значений ординаты.</w:t>
+      </w:r>
+    </w:p>
+    <w:p>
+      <w:pPr>
+        <w:rPr>
+          <w:rFonts w:eastAsiaTheme="minorEastAsia"/>
+        </w:rPr>
+      </w:pPr>
+      <w:r>
+        <w:rPr>
+          <w:rFonts w:eastAsiaTheme="minorEastAsia"/>
+        </w:rPr>
+        <w:lastRenderedPageBreak/>
+        <w:t>Так, верхним горизонтом можно называть участки кривых с наибольшим значением ординат, а нижним горизонтом – участки кривых с минимальным значением ординат.</w:t>
+      </w:r>
+    </w:p>
+    <w:p>
+      <w:pPr>
+        <w:rPr>
+          <w:rFonts w:eastAsiaTheme="minorEastAsia"/>
+        </w:rPr>
+      </w:pPr>
+      <w:r>
+        <w:rPr>
+          <w:rFonts w:eastAsiaTheme="minorEastAsia"/>
+        </w:rPr>
+        <w:t>Также верхним горизонтом можно назвать массив максимальных значений ординат, а нижним – массив минимальных значений ординат.</w:t>
+      </w:r>
+    </w:p>
+    <w:p>
+      <w:pPr>
+        <w:rPr>
+          <w:rFonts w:eastAsiaTheme="minorEastAsia"/>
+        </w:rPr>
+      </w:pPr>
+      <w:r>
+        <w:rPr>
+          <w:rFonts w:eastAsiaTheme="minorEastAsia"/>
+        </w:rPr>
+        <w:t xml:space="preserve">Работа алгоритма сводится к вычислению значения </w:t>
+      </w:r>
+      <m:oMath>
+        <m:r>
+          <w:rPr>
+            <w:rFonts w:ascii="Cambria Math" w:eastAsiaTheme="minorEastAsia" w:hAnsi="Cambria Math"/>
+          </w:rPr>
+          <m:t>y(x,z=const)</m:t>
+        </m:r>
+      </m:oMath>
+      <w:r>
+        <w:rPr>
+          <w:rFonts w:eastAsiaTheme="minorEastAsia"/>
+        </w:rPr>
+        <w:t xml:space="preserve"> </w:t>
+      </w:r>
+      <w:r>
+        <w:rPr>
+          <w:rFonts w:eastAsiaTheme="minorEastAsia"/>
+        </w:rPr>
+        <w:t xml:space="preserve">и сравнению </w:t>
+      </w:r>
+      <m:oMath>
+        <m:r>
+          <w:rPr>
+            <w:rFonts w:ascii="Cambria Math" w:eastAsiaTheme="minorEastAsia" w:hAnsi="Cambria Math"/>
+          </w:rPr>
+          <m:t>y</m:t>
+        </m:r>
+        <m:d>
+          <m:dPr>
+            <m:ctrlPr>
+              <w:rPr>
+                <w:rFonts w:ascii="Cambria Math" w:eastAsiaTheme="minorEastAsia" w:hAnsi="Cambria Math"/>
+                <w:i/>
+              </w:rPr>
+            </m:ctrlPr>
+          </m:dPr>
+          <m:e>
+            <m:r>
+              <w:rPr>
+                <w:rFonts w:ascii="Cambria Math" w:eastAsiaTheme="minorEastAsia" w:hAnsi="Cambria Math"/>
+              </w:rPr>
+              <m:t>x,z=const</m:t>
+            </m:r>
+          </m:e>
+        </m:d>
+        <m:r>
+          <w:rPr>
+            <w:rFonts w:ascii="Cambria Math" w:eastAsiaTheme="minorEastAsia" w:hAnsi="Cambria Math"/>
+          </w:rPr>
+          <m:t>&gt;</m:t>
+        </m:r>
+        <m:sSub>
+          <m:sSubPr>
+            <m:ctrlPr>
+              <w:rPr>
+                <w:rFonts w:ascii="Cambria Math" w:eastAsiaTheme="minorEastAsia" w:hAnsi="Cambria Math"/>
+                <w:i/>
+              </w:rPr>
+            </m:ctrlPr>
+          </m:sSubPr>
+          <m:e>
+            <m:r>
+              <w:rPr>
+                <w:rFonts w:ascii="Cambria Math" w:eastAsiaTheme="minorEastAsia" w:hAnsi="Cambria Math"/>
+              </w:rPr>
+              <m:t>y</m:t>
+            </m:r>
+          </m:e>
+          <m:sub>
+            <m:r>
+              <w:rPr>
+                <w:rFonts w:ascii="Cambria Math" w:eastAsiaTheme="minorEastAsia" w:hAnsi="Cambria Math"/>
+              </w:rPr>
+              <m:t>max</m:t>
+            </m:r>
+          </m:sub>
+        </m:sSub>
+        <m:d>
+          <m:dPr>
+            <m:ctrlPr>
+              <w:rPr>
+                <w:rFonts w:ascii="Cambria Math" w:eastAsiaTheme="minorEastAsia" w:hAnsi="Cambria Math"/>
+                <w:i/>
+              </w:rPr>
+            </m:ctrlPr>
+          </m:dPr>
+          <m:e>
+            <m:r>
+              <w:rPr>
+                <w:rFonts w:ascii="Cambria Math" w:eastAsiaTheme="minorEastAsia" w:hAnsi="Cambria Math"/>
+              </w:rPr>
+              <m:t>x</m:t>
+            </m:r>
+          </m:e>
+        </m:d>
+        <m:r>
+          <w:rPr>
+            <w:rFonts w:ascii="Cambria Math" w:eastAsiaTheme="minorEastAsia" w:hAnsi="Cambria Math"/>
+          </w:rPr>
+          <m:t>:</m:t>
+        </m:r>
+      </m:oMath>
+      <w:r>
+        <w:rPr>
+          <w:rFonts w:eastAsiaTheme="minorEastAsia"/>
+        </w:rPr>
+        <w:t xml:space="preserve"> </w:t>
+      </w:r>
+      <w:r>
+        <w:rPr>
+          <w:rFonts w:eastAsiaTheme="minorEastAsia"/>
+        </w:rPr>
+        <w:t xml:space="preserve">если </w:t>
+      </w:r>
+      <m:oMath>
+        <m:r>
+          <w:rPr>
+            <w:rFonts w:ascii="Cambria Math" w:eastAsiaTheme="minorEastAsia" w:hAnsi="Cambria Math"/>
+          </w:rPr>
+          <m:t>y</m:t>
+        </m:r>
+        <m:d>
+          <m:dPr>
+            <m:ctrlPr>
+              <w:rPr>
+                <w:rFonts w:ascii="Cambria Math" w:eastAsiaTheme="minorEastAsia" w:hAnsi="Cambria Math"/>
+                <w:i/>
+              </w:rPr>
+            </m:ctrlPr>
+          </m:dPr>
+          <m:e>
+            <m:r>
+              <w:rPr>
+                <w:rFonts w:ascii="Cambria Math" w:eastAsiaTheme="minorEastAsia" w:hAnsi="Cambria Math"/>
+              </w:rPr>
+              <m:t>x, z=const</m:t>
+            </m:r>
+          </m:e>
+        </m:d>
+        <m:r>
+          <w:rPr>
+            <w:rFonts w:ascii="Cambria Math" w:eastAsiaTheme="minorEastAsia" w:hAnsi="Cambria Math"/>
+          </w:rPr>
+          <m:t>&gt;</m:t>
+        </m:r>
+        <m:sSub>
+          <m:sSubPr>
+            <m:ctrlPr>
+              <w:rPr>
+                <w:rFonts w:ascii="Cambria Math" w:eastAsiaTheme="minorEastAsia" w:hAnsi="Cambria Math"/>
+                <w:i/>
+              </w:rPr>
+            </m:ctrlPr>
+          </m:sSubPr>
+          <m:e>
+            <m:r>
+              <w:rPr>
+                <w:rFonts w:ascii="Cambria Math" w:eastAsiaTheme="minorEastAsia" w:hAnsi="Cambria Math"/>
+              </w:rPr>
+              <m:t>y</m:t>
+            </m:r>
+          </m:e>
+          <m:sub>
+            <m:r>
+              <w:rPr>
+                <w:rFonts w:ascii="Cambria Math" w:eastAsiaTheme="minorEastAsia" w:hAnsi="Cambria Math"/>
+              </w:rPr>
+              <m:t>max</m:t>
+            </m:r>
+          </m:sub>
+        </m:sSub>
+      </m:oMath>
+      <w:r>
+        <w:rPr>
+          <w:rFonts w:eastAsiaTheme="minorEastAsia"/>
+        </w:rPr>
+        <w:t xml:space="preserve">, </w:t>
+      </w:r>
+      <w:r>
+        <w:rPr>
+          <w:rFonts w:eastAsiaTheme="minorEastAsia"/>
+        </w:rPr>
+        <w:t xml:space="preserve">то </w:t>
+      </w:r>
+      <m:oMath>
+        <m:sSub>
+          <m:sSubPr>
+            <m:ctrlPr>
+              <w:rPr>
+                <w:rFonts w:ascii="Cambria Math" w:eastAsiaTheme="minorEastAsia" w:hAnsi="Cambria Math"/>
+                <w:i/>
+              </w:rPr>
+            </m:ctrlPr>
+          </m:sSubPr>
+          <m:e>
+            <m:r>
+              <w:rPr>
+                <w:rFonts w:ascii="Cambria Math" w:eastAsiaTheme="minorEastAsia" w:hAnsi="Cambria Math"/>
+              </w:rPr>
+              <m:t>y</m:t>
+            </m:r>
+          </m:e>
+          <m:sub>
+            <m:r>
+              <w:rPr>
+                <w:rFonts w:ascii="Cambria Math" w:eastAsiaTheme="minorEastAsia" w:hAnsi="Cambria Math"/>
+              </w:rPr>
+              <m:t>max</m:t>
+            </m:r>
+          </m:sub>
+        </m:sSub>
+        <m:r>
+          <w:rPr>
+            <w:rFonts w:ascii="Cambria Math" w:eastAsiaTheme="minorEastAsia" w:hAnsi="Cambria Math"/>
+          </w:rPr>
+          <m:t>=y(x,z=const)</m:t>
+        </m:r>
+      </m:oMath>
+      <w:r>
+        <w:rPr>
+          <w:rFonts w:eastAsiaTheme="minorEastAsia"/>
+        </w:rPr>
+        <w:t xml:space="preserve">. В противном случае надо проверить </w:t>
+      </w:r>
+      <m:oMath>
+        <m:r>
+          <w:rPr>
+            <w:rFonts w:ascii="Cambria Math" w:eastAsiaTheme="minorEastAsia" w:hAnsi="Cambria Math"/>
+          </w:rPr>
+          <m:t>y</m:t>
+        </m:r>
+        <m:d>
+          <m:dPr>
+            <m:ctrlPr>
+              <w:rPr>
+                <w:rFonts w:ascii="Cambria Math" w:eastAsiaTheme="minorEastAsia" w:hAnsi="Cambria Math"/>
+                <w:i/>
+              </w:rPr>
+            </m:ctrlPr>
+          </m:dPr>
+          <m:e>
+            <m:r>
+              <w:rPr>
+                <w:rFonts w:ascii="Cambria Math" w:eastAsiaTheme="minorEastAsia" w:hAnsi="Cambria Math"/>
+              </w:rPr>
+              <m:t>x, z=const</m:t>
+            </m:r>
+          </m:e>
+        </m:d>
+        <m:r>
+          <w:rPr>
+            <w:rFonts w:ascii="Cambria Math" w:eastAsiaTheme="minorEastAsia" w:hAnsi="Cambria Math"/>
+          </w:rPr>
+          <m:t>&lt;</m:t>
+        </m:r>
+        <m:sSub>
+          <m:sSubPr>
+            <m:ctrlPr>
+              <w:rPr>
+                <w:rFonts w:ascii="Cambria Math" w:eastAsiaTheme="minorEastAsia" w:hAnsi="Cambria Math"/>
+                <w:i/>
+              </w:rPr>
+            </m:ctrlPr>
+          </m:sSubPr>
+          <m:e>
+            <m:r>
+              <w:rPr>
+                <w:rFonts w:ascii="Cambria Math" w:eastAsiaTheme="minorEastAsia" w:hAnsi="Cambria Math"/>
+              </w:rPr>
+              <m:t>y</m:t>
+            </m:r>
+          </m:e>
+          <m:sub>
+            <m:r>
+              <w:rPr>
+                <w:rFonts w:ascii="Cambria Math" w:eastAsiaTheme="minorEastAsia" w:hAnsi="Cambria Math"/>
+              </w:rPr>
+              <m:t>min</m:t>
+            </m:r>
+          </m:sub>
+        </m:sSub>
+      </m:oMath>
+      <w:r>
+        <w:rPr>
+          <w:rFonts w:eastAsiaTheme="minorEastAsia"/>
+        </w:rPr>
+        <w:t xml:space="preserve">, </w:t>
+      </w:r>
+      <w:r>
+        <w:rPr>
+          <w:rFonts w:eastAsiaTheme="minorEastAsia"/>
+        </w:rPr>
+        <w:t xml:space="preserve">то </w:t>
+      </w:r>
+      <m:oMath>
+        <m:sSub>
+          <m:sSubPr>
+            <m:ctrlPr>
+              <w:rPr>
+                <w:rFonts w:ascii="Cambria Math" w:eastAsiaTheme="minorEastAsia" w:hAnsi="Cambria Math"/>
+                <w:i/>
+              </w:rPr>
+            </m:ctrlPr>
+          </m:sSubPr>
+          <m:e>
+            <m:r>
+              <w:rPr>
+                <w:rFonts w:ascii="Cambria Math" w:eastAsiaTheme="minorEastAsia" w:hAnsi="Cambria Math"/>
+              </w:rPr>
+              <m:t>y</m:t>
+            </m:r>
+          </m:e>
+          <m:sub>
+            <m:r>
+              <w:rPr>
+                <w:rFonts w:ascii="Cambria Math" w:eastAsiaTheme="minorEastAsia" w:hAnsi="Cambria Math"/>
+              </w:rPr>
+              <m:t>min</m:t>
+            </m:r>
+          </m:sub>
+        </m:sSub>
+        <m:r>
+          <w:rPr>
+            <w:rFonts w:ascii="Cambria Math" w:eastAsiaTheme="minorEastAsia" w:hAnsi="Cambria Math"/>
+          </w:rPr>
+          <m:t>(x)=y(x,z=const)</m:t>
+        </m:r>
+      </m:oMath>
+      <w:r>
+        <w:rPr>
+          <w:rFonts w:eastAsiaTheme="minorEastAsia"/>
+        </w:rPr>
+        <w:t xml:space="preserve">. </w:t>
+      </w:r>
+      <w:r>
+        <w:rPr>
+          <w:rFonts w:eastAsiaTheme="minorEastAsia"/>
+        </w:rPr>
+        <w:t xml:space="preserve">Эта процедура называется поддержанием горизонта. Точка будет невидима в том случае, если </w:t>
+      </w:r>
+      <m:oMath>
+        <m:sSub>
+          <m:sSubPr>
+            <m:ctrlPr>
+              <w:rPr>
+                <w:rFonts w:ascii="Cambria Math" w:eastAsiaTheme="minorEastAsia" w:hAnsi="Cambria Math"/>
+                <w:i/>
+              </w:rPr>
+            </m:ctrlPr>
+          </m:sSubPr>
+          <m:e>
+            <m:r>
+              <w:rPr>
+                <w:rFonts w:ascii="Cambria Math" w:eastAsiaTheme="minorEastAsia" w:hAnsi="Cambria Math"/>
+              </w:rPr>
+              <m:t>y</m:t>
+            </m:r>
+          </m:e>
+          <m:sub>
+            <m:r>
+              <w:rPr>
+                <w:rFonts w:ascii="Cambria Math" w:eastAsiaTheme="minorEastAsia" w:hAnsi="Cambria Math"/>
+              </w:rPr>
+              <m:t>min</m:t>
+            </m:r>
+          </m:sub>
+        </m:sSub>
+        <m:r>
+          <w:rPr>
+            <w:rFonts w:ascii="Cambria Math" w:eastAsiaTheme="minorEastAsia" w:hAnsi="Cambria Math"/>
+          </w:rPr>
+          <m:t>&lt;y</m:t>
+        </m:r>
+        <m:d>
+          <m:dPr>
+            <m:ctrlPr>
+              <w:rPr>
+                <w:rFonts w:ascii="Cambria Math" w:eastAsiaTheme="minorEastAsia" w:hAnsi="Cambria Math"/>
+                <w:i/>
+              </w:rPr>
+            </m:ctrlPr>
+          </m:dPr>
+          <m:e>
+            <m:r>
+              <w:rPr>
+                <w:rFonts w:ascii="Cambria Math" w:eastAsiaTheme="minorEastAsia" w:hAnsi="Cambria Math"/>
+              </w:rPr>
+              <m:t>x,z=const</m:t>
+            </m:r>
+          </m:e>
+        </m:d>
+        <m:r>
+          <w:rPr>
+            <w:rFonts w:ascii="Cambria Math" w:eastAsiaTheme="minorEastAsia" w:hAnsi="Cambria Math"/>
+          </w:rPr>
+          <m:t>&lt;</m:t>
+        </m:r>
+        <m:sSub>
+          <m:sSubPr>
+            <m:ctrlPr>
+              <w:rPr>
+                <w:rFonts w:ascii="Cambria Math" w:eastAsiaTheme="minorEastAsia" w:hAnsi="Cambria Math"/>
+                <w:i/>
+              </w:rPr>
+            </m:ctrlPr>
+          </m:sSubPr>
+          <m:e>
+            <m:r>
+              <w:rPr>
+                <w:rFonts w:ascii="Cambria Math" w:eastAsiaTheme="minorEastAsia" w:hAnsi="Cambria Math"/>
+              </w:rPr>
+              <m:t>y</m:t>
+            </m:r>
+          </m:e>
+          <m:sub>
+            <m:r>
+              <w:rPr>
+                <w:rFonts w:ascii="Cambria Math" w:eastAsiaTheme="minorEastAsia" w:hAnsi="Cambria Math"/>
+              </w:rPr>
+              <m:t>max</m:t>
+            </m:r>
+          </m:sub>
+        </m:sSub>
+      </m:oMath>
+      <w:r>
+        <w:rPr>
+          <w:rFonts w:eastAsiaTheme="minorEastAsia"/>
+        </w:rPr>
+        <w:t>, то есть если точка расположена между двумя горизонтами.</w:t>
+      </w:r>
+    </w:p>
+    <w:p>
+      <w:pPr>
+        <w:pStyle w:val="2"/>
+        <w:rPr>
+          <w:rFonts w:eastAsiaTheme="minorEastAsia"/>
+        </w:rPr>
+      </w:pPr>
+      <w:r>
+        <w:rPr>
+          <w:rFonts w:eastAsiaTheme="minorEastAsia"/>
+        </w:rPr>
+        <w:t>Поиск точек пересечения кривых на интервалах</w:t>
+      </w:r>
+    </w:p>
+    <w:p>
+      <w:r>
+        <w:t>Рассмотрим следующий пример:</w:t>
+      </w:r>
+    </w:p>
+    <w:p>
+      <w:pPr>
+        <w:keepNext/>
+        <w:jc w:val="center"/>
+      </w:pPr>
+      <w:r>
+        <w:rPr>
+          <w:noProof/>
+          <w:lang w:val="en-US"/>
+        </w:rPr>
+        <w:drawing>
+          <wp:inline distT="0" distB="0" distL="0" distR="0" wp14:anchorId="46CC2520" wp14:editId="61A5D945">
+            <wp:extent cx="4133215" cy="2677160"/>
+            <wp:effectExtent l="152400" t="114300" r="153035" b="161290"/>
+            <wp:docPr id="2" name="Рисунок 2"/>
+            <wp:cNvGraphicFramePr>
+              <a:graphicFrameLocks xmlns:a="http://schemas.openxmlformats.org/drawingml/2006/main" noChangeAspect="1"/>
+            </wp:cNvGraphicFramePr>
+            <a:graphic xmlns:a="http://schemas.openxmlformats.org/drawingml/2006/main">
+              <a:graphicData uri="http://schemas.openxmlformats.org/drawingml/2006/picture">
+                <pic:pic xmlns:pic="http://schemas.openxmlformats.org/drawingml/2006/picture">
+                  <pic:nvPicPr>
+                    <pic:cNvPr id="0" name="Picture 1"/>
+                    <pic:cNvPicPr>
+                      <a:picLocks noChangeAspect="1" noChangeArrowheads="1"/>
+                    </pic:cNvPicPr>
+                  </pic:nvPicPr>
+                  <pic:blipFill>
+                    <a:blip r:embed="rId14">
+                      <a:extLst>
+                        <a:ext uri="{28A0092B-C50C-407E-A947-70E740481C1C}">
+                          <a14:useLocalDpi xmlns:a14="http://schemas.microsoft.com/office/drawing/2010/main" val="0"/>
+                        </a:ext>
+                      </a:extLst>
+                    </a:blip>
+                    <a:srcRect/>
+                    <a:stretch>
+                      <a:fillRect/>
+                    </a:stretch>
+                  </pic:blipFill>
+                  <pic:spPr bwMode="auto">
+                    <a:xfrm>
+                      <a:off x="0" y="0"/>
+                      <a:ext cx="4133215" cy="2677160"/>
+                    </a:xfrm>
+                    <a:prstGeom prst="rect">
+                      <a:avLst/>
+                    </a:prstGeom>
+                    <a:solidFill>
+                      <a:srgbClr val="FFFFFF">
+                        <a:shade val="85000"/>
+                      </a:srgbClr>
+                    </a:solidFill>
+                    <a:ln w="88900" cap="sq">
+                      <a:solidFill>
+                        <a:srgbClr val="FFFFFF"/>
+                      </a:solidFill>
+                      <a:miter lim="800000"/>
+                    </a:ln>
+                    <a:effectLst>
+                      <a:outerShdw blurRad="55000" dist="18000" dir="5400000" algn="tl" rotWithShape="0">
+                        <a:srgbClr val="000000">
+                          <a:alpha val="40000"/>
+                        </a:srgbClr>
+                      </a:outerShdw>
+                    </a:effectLst>
+                    <a:scene3d>
+                      <a:camera prst="orthographicFront"/>
+                      <a:lightRig rig="twoPt" dir="t">
+                        <a:rot lat="0" lon="0" rev="7200000"/>
+                      </a:lightRig>
+                    </a:scene3d>
+                    <a:sp3d>
+                      <a:bevelT w="25400" h="19050"/>
+                      <a:contourClr>
+                        <a:srgbClr val="FFFFFF"/>
+                      </a:contourClr>
+                    </a:sp3d>
+                  </pic:spPr>
+                </pic:pic>
+              </a:graphicData>
+            </a:graphic>
+          </wp:inline>
+        </w:drawing>
+      </w:r>
+    </w:p>
+    <w:p>
+      <w:pPr>
+        <w:pStyle w:val="ac"/>
+        <w:jc w:val="center"/>
+      </w:pPr>
+      <w:r>
+        <w:t xml:space="preserve">Рисунок </w:t>
+      </w:r>
+      <w:fldSimple w:instr=" SEQ Рисунок \* ARABIC ">
+        <w:r>
+          <w:rPr>
+            <w:noProof/>
+          </w:rPr>
+          <w:t>6</w:t>
+        </w:r>
+      </w:fldSimple>
+      <w:r>
+        <w:t xml:space="preserve">, </w:t>
+      </w:r>
+      <w:r>
+        <w:t>Пример</w:t>
+      </w:r>
+    </w:p>
+    <w:p>
+      <w:r>
+        <w:t>На рисунке зелёным цветом обозначены некоторые определённые горизонты.</w:t>
+      </w:r>
+    </w:p>
+    <w:p>
+      <w:r>
+        <w:t>Обрабатывая некоторую кривую, найдём следующие точки, ей соответствующие (обозначены синим цветом):</w:t>
+      </w:r>
+    </w:p>
+    <w:p>
+      <w:pPr>
+        <w:keepNext/>
+        <w:jc w:val="center"/>
+      </w:pPr>
+      <w:r>
+        <w:rPr>
+          <w:noProof/>
+        </w:rPr>
+        <w:lastRenderedPageBreak/>
+        <w:drawing>
+          <wp:inline distT="0" distB="0" distL="0" distR="0" wp14:anchorId="53CBE318" wp14:editId="2C92A980">
+            <wp:extent cx="4184015" cy="2677160"/>
+            <wp:effectExtent l="133350" t="114300" r="140335" b="161290"/>
+            <wp:docPr id="3" name="Рисунок 3"/>
+            <wp:cNvGraphicFramePr>
+              <a:graphicFrameLocks xmlns:a="http://schemas.openxmlformats.org/drawingml/2006/main" noChangeAspect="1"/>
+            </wp:cNvGraphicFramePr>
+            <a:graphic xmlns:a="http://schemas.openxmlformats.org/drawingml/2006/main">
+              <a:graphicData uri="http://schemas.openxmlformats.org/drawingml/2006/picture">
+                <pic:pic xmlns:pic="http://schemas.openxmlformats.org/drawingml/2006/picture">
+                  <pic:nvPicPr>
+                    <pic:cNvPr id="0" name="Picture 2"/>
+                    <pic:cNvPicPr>
+                      <a:picLocks noChangeAspect="1" noChangeArrowheads="1"/>
+                    </pic:cNvPicPr>
+                  </pic:nvPicPr>
+                  <pic:blipFill>
+                    <a:blip r:embed="rId15">
+                      <a:extLst>
+                        <a:ext uri="{28A0092B-C50C-407E-A947-70E740481C1C}">
+                          <a14:useLocalDpi xmlns:a14="http://schemas.microsoft.com/office/drawing/2010/main" val="0"/>
+                        </a:ext>
+                      </a:extLst>
+                    </a:blip>
+                    <a:srcRect/>
+                    <a:stretch>
+                      <a:fillRect/>
+                    </a:stretch>
+                  </pic:blipFill>
+                  <pic:spPr bwMode="auto">
+                    <a:xfrm>
+                      <a:off x="0" y="0"/>
+                      <a:ext cx="4184015" cy="2677160"/>
+                    </a:xfrm>
+                    <a:prstGeom prst="rect">
+                      <a:avLst/>
+                    </a:prstGeom>
+                    <a:solidFill>
+                      <a:srgbClr val="FFFFFF">
+                        <a:shade val="85000"/>
+                      </a:srgbClr>
+                    </a:solidFill>
+                    <a:ln w="88900" cap="sq">
+                      <a:solidFill>
+                        <a:srgbClr val="FFFFFF"/>
+                      </a:solidFill>
+                      <a:miter lim="800000"/>
+                    </a:ln>
+                    <a:effectLst>
+                      <a:outerShdw blurRad="55000" dist="18000" dir="5400000" algn="tl" rotWithShape="0">
+                        <a:srgbClr val="000000">
+                          <a:alpha val="40000"/>
+                        </a:srgbClr>
+                      </a:outerShdw>
+                    </a:effectLst>
+                    <a:scene3d>
+                      <a:camera prst="orthographicFront"/>
+                      <a:lightRig rig="twoPt" dir="t">
+                        <a:rot lat="0" lon="0" rev="7200000"/>
+                      </a:lightRig>
+                    </a:scene3d>
+                    <a:sp3d>
+                      <a:bevelT w="25400" h="19050"/>
+                      <a:contourClr>
+                        <a:srgbClr val="FFFFFF"/>
+                      </a:contourClr>
+                    </a:sp3d>
+                  </pic:spPr>
+                </pic:pic>
+              </a:graphicData>
+            </a:graphic>
+          </wp:inline>
+        </w:drawing>
+      </w:r>
+    </w:p>
+    <w:p>
+      <w:pPr>
+        <w:pStyle w:val="ac"/>
+        <w:jc w:val="center"/>
+      </w:pPr>
+      <w:r>
+        <w:t xml:space="preserve">Рисунок </w:t>
+      </w:r>
+      <w:fldSimple w:instr=" SEQ Рисунок \* ARABIC ">
+        <w:r>
+          <w:rPr>
+            <w:noProof/>
+          </w:rPr>
+          <w:t>7</w:t>
+        </w:r>
+      </w:fldSimple>
+      <w:r>
+        <w:t>, некоторые определённые точки</w:t>
+      </w:r>
+    </w:p>
+    <w:p>
+      <w:r>
+        <w:t>В решении задачи фигурирует следующее правило:</w:t>
+      </w:r>
+    </w:p>
+    <w:p>
+      <w:r>
+        <w:t>Если очередная точка невидима, то мы её не соединяем с предыдущей точкой. В ином случае – соединяем с предыдущей точкой. Как итог, будем иметь следующее (</w:t>
+      </w:r>
+      <w:r>
+        <w:t>голубым</w:t>
+      </w:r>
+      <w:r>
+        <w:t xml:space="preserve"> цветом обозначена видимая часть отрезка):</w:t>
+      </w:r>
+    </w:p>
+    <w:p>
+      <w:pPr>
+        <w:keepNext/>
+        <w:jc w:val="center"/>
+      </w:pPr>
+      <w:r>
+        <w:rPr>
+          <w:noProof/>
+        </w:rPr>
+        <w:drawing>
+          <wp:inline distT="0" distB="0" distL="0" distR="0" wp14:anchorId="3BAC9B66" wp14:editId="01FFDF0E">
+            <wp:extent cx="4257675" cy="2597150"/>
+            <wp:effectExtent l="133350" t="114300" r="123825" b="165100"/>
+            <wp:docPr id="4" name="Рисунок 4"/>
+            <wp:cNvGraphicFramePr>
+              <a:graphicFrameLocks xmlns:a="http://schemas.openxmlformats.org/drawingml/2006/main" noChangeAspect="1"/>
+            </wp:cNvGraphicFramePr>
+            <a:graphic xmlns:a="http://schemas.openxmlformats.org/drawingml/2006/main">
+              <a:graphicData uri="http://schemas.openxmlformats.org/drawingml/2006/picture">
+                <pic:pic xmlns:pic="http://schemas.openxmlformats.org/drawingml/2006/picture">
+                  <pic:nvPicPr>
+                    <pic:cNvPr id="0" name="Picture 3"/>
+                    <pic:cNvPicPr>
+                      <a:picLocks noChangeAspect="1" noChangeArrowheads="1"/>
+                    </pic:cNvPicPr>
+                  </pic:nvPicPr>
+                  <pic:blipFill>
+                    <a:blip r:embed="rId16">
+                      <a:extLst>
+                        <a:ext uri="{28A0092B-C50C-407E-A947-70E740481C1C}">
+                          <a14:useLocalDpi xmlns:a14="http://schemas.microsoft.com/office/drawing/2010/main" val="0"/>
+                        </a:ext>
+                      </a:extLst>
+                    </a:blip>
+                    <a:srcRect/>
+                    <a:stretch>
+                      <a:fillRect/>
+                    </a:stretch>
+                  </pic:blipFill>
+                  <pic:spPr bwMode="auto">
+                    <a:xfrm>
+                      <a:off x="0" y="0"/>
+                      <a:ext cx="4257675" cy="2597150"/>
+                    </a:xfrm>
+                    <a:prstGeom prst="rect">
+                      <a:avLst/>
+                    </a:prstGeom>
+                    <a:solidFill>
+                      <a:srgbClr val="FFFFFF">
+                        <a:shade val="85000"/>
+                      </a:srgbClr>
+                    </a:solidFill>
+                    <a:ln w="88900" cap="sq">
+                      <a:solidFill>
+                        <a:srgbClr val="FFFFFF"/>
+                      </a:solidFill>
+                      <a:miter lim="800000"/>
+                    </a:ln>
+                    <a:effectLst>
+                      <a:outerShdw blurRad="55000" dist="18000" dir="5400000" algn="tl" rotWithShape="0">
+                        <a:srgbClr val="000000">
+                          <a:alpha val="40000"/>
+                        </a:srgbClr>
+                      </a:outerShdw>
+                    </a:effectLst>
+                    <a:scene3d>
+                      <a:camera prst="orthographicFront"/>
+                      <a:lightRig rig="twoPt" dir="t">
+                        <a:rot lat="0" lon="0" rev="7200000"/>
+                      </a:lightRig>
+                    </a:scene3d>
+                    <a:sp3d>
+                      <a:bevelT w="25400" h="19050"/>
+                      <a:contourClr>
+                        <a:srgbClr val="FFFFFF"/>
+                      </a:contourClr>
+                    </a:sp3d>
+                  </pic:spPr>
+                </pic:pic>
+              </a:graphicData>
+            </a:graphic>
+          </wp:inline>
+        </w:drawing>
+      </w:r>
+    </w:p>
+    <w:p>
+      <w:pPr>
+        <w:pStyle w:val="ac"/>
+        <w:jc w:val="center"/>
+      </w:pPr>
+      <w:r>
+        <w:t xml:space="preserve">Рисунок </w:t>
+      </w:r>
+      <w:fldSimple w:instr=" SEQ Рисунок \* ARABIC ">
+        <w:r>
+          <w:rPr>
+            <w:noProof/>
+          </w:rPr>
+          <w:t>8</w:t>
+        </w:r>
+      </w:fldSimple>
+    </w:p>
+    <w:p>
+      <w:r>
+        <w:t>Таким образом, предоставим на рассмотрение два ошибочных случая.</w:t>
+      </w:r>
+      <w:r>
+        <w:tab/>
+        <w:t xml:space="preserve">В первом случае </w:t>
+      </w:r>
+      <w:r>
+        <w:t>видимый участок кривой объявляется невидимым</w:t>
+      </w:r>
+      <w:r>
+        <w:t>, а во втором – невидимый участок кривой объявляется видимым.</w:t>
+      </w:r>
     </w:p>
     <w:p>
       <w:pPr>
@@ -3108,6 +4181,7 @@
       </w:pPr>
       <w:bookmarkStart w:id="4" w:name="_Toc42354352"/>
       <w:r>
+        <w:lastRenderedPageBreak/>
         <w:t>Практическая часть</w:t>
       </w:r>
       <w:bookmarkEnd w:id="4"/>
@@ -3186,7 +4260,7 @@
       <w:bookmarkEnd w:id="7"/>
     </w:p>
     <w:sectPr>
-      <w:footerReference w:type="default" r:id="rId14"/>
+      <w:footerReference w:type="default" r:id="rId17"/>
       <w:pgSz w:w="11906" w:h="16838"/>
       <w:pgMar w:top="1134" w:right="850" w:bottom="1134" w:left="1701" w:header="708" w:footer="708" w:gutter="0"/>
       <w:cols w:space="708"/>
@@ -4932,7 +6006,7 @@
 </file>
 
 <file path=customXml/itemProps1.xml><?xml version="1.0" encoding="utf-8"?>
-<ds:datastoreItem xmlns:ds="http://schemas.openxmlformats.org/officeDocument/2006/customXml" ds:itemID="{CF6F5091-2070-4985-94E6-BAB142F18D27}">
+<ds:datastoreItem xmlns:ds="http://schemas.openxmlformats.org/officeDocument/2006/customXml" ds:itemID="{6D41724E-1CE0-4AD2-989D-A6E954FC9341}">
   <ds:schemaRefs>
     <ds:schemaRef ds:uri="http://schemas.openxmlformats.org/officeDocument/2006/bibliography"/>
   </ds:schemaRefs>

</xml_diff>

<commit_message>
ADD: code and UI
</commit_message>
<xml_diff>
--- a/lab_10/Якуба 10.docx
+++ b/lab_10/Якуба 10.docx
@@ -2115,14 +2115,27 @@
       <w:r>
         <w:t xml:space="preserve">Рисунок </w:t>
       </w:r>
-      <w:fldSimple w:instr=" SEQ Рисунок \* ARABIC ">
-        <w:r>
-          <w:rPr>
-            <w:noProof/>
-          </w:rPr>
-          <w:t>1</w:t>
-        </w:r>
-      </w:fldSimple>
+      <w:r>
+        <w:fldChar w:fldCharType="begin"/>
+      </w:r>
+      <w:r>
+        <w:instrText xml:space="preserve"> SEQ Рисунок \* ARABIC </w:instrText>
+      </w:r>
+      <w:r>
+        <w:fldChar w:fldCharType="separate"/>
+      </w:r>
+      <w:r>
+        <w:rPr>
+          <w:noProof/>
+        </w:rPr>
+        <w:t>1</w:t>
+      </w:r>
+      <w:r>
+        <w:rPr>
+          <w:noProof/>
+        </w:rPr>
+        <w:fldChar w:fldCharType="end"/>
+      </w:r>
       <w:r>
         <w:t xml:space="preserve">, </w:t>
       </w:r>
@@ -2302,14 +2315,27 @@
       <w:r>
         <w:t xml:space="preserve">Рисунок </w:t>
       </w:r>
-      <w:fldSimple w:instr=" SEQ Рисунок \* ARABIC ">
-        <w:r>
-          <w:rPr>
-            <w:noProof/>
-          </w:rPr>
-          <w:t>2</w:t>
-        </w:r>
-      </w:fldSimple>
+      <w:r>
+        <w:fldChar w:fldCharType="begin"/>
+      </w:r>
+      <w:r>
+        <w:instrText xml:space="preserve"> SEQ Рисунок \* ARABIC </w:instrText>
+      </w:r>
+      <w:r>
+        <w:fldChar w:fldCharType="separate"/>
+      </w:r>
+      <w:r>
+        <w:rPr>
+          <w:noProof/>
+        </w:rPr>
+        <w:t>2</w:t>
+      </w:r>
+      <w:r>
+        <w:rPr>
+          <w:noProof/>
+        </w:rPr>
+        <w:fldChar w:fldCharType="end"/>
+      </w:r>
       <w:r>
         <w:t xml:space="preserve">, </w:t>
       </w:r>
@@ -2439,14 +2465,27 @@
       <w:r>
         <w:t xml:space="preserve">Рисунок </w:t>
       </w:r>
-      <w:fldSimple w:instr=" SEQ Рисунок \* ARABIC ">
-        <w:r>
-          <w:rPr>
-            <w:noProof/>
-          </w:rPr>
-          <w:t>3</w:t>
-        </w:r>
-      </w:fldSimple>
+      <w:r>
+        <w:fldChar w:fldCharType="begin"/>
+      </w:r>
+      <w:r>
+        <w:instrText xml:space="preserve"> SEQ Рисунок \* ARABIC </w:instrText>
+      </w:r>
+      <w:r>
+        <w:fldChar w:fldCharType="separate"/>
+      </w:r>
+      <w:r>
+        <w:rPr>
+          <w:noProof/>
+        </w:rPr>
+        <w:t>3</w:t>
+      </w:r>
+      <w:r>
+        <w:rPr>
+          <w:noProof/>
+        </w:rPr>
+        <w:fldChar w:fldCharType="end"/>
+      </w:r>
       <w:r>
         <w:t>, Результат отсечения</w:t>
       </w:r>
@@ -2801,14 +2840,27 @@
       <w:r>
         <w:t xml:space="preserve">Рисунок </w:t>
       </w:r>
-      <w:fldSimple w:instr=" SEQ Рисунок \* ARABIC ">
-        <w:r>
-          <w:rPr>
-            <w:noProof/>
-          </w:rPr>
-          <w:t>4</w:t>
-        </w:r>
-      </w:fldSimple>
+      <w:r>
+        <w:fldChar w:fldCharType="begin"/>
+      </w:r>
+      <w:r>
+        <w:instrText xml:space="preserve"> SEQ Рисунок \* ARABIC </w:instrText>
+      </w:r>
+      <w:r>
+        <w:fldChar w:fldCharType="separate"/>
+      </w:r>
+      <w:r>
+        <w:rPr>
+          <w:noProof/>
+        </w:rPr>
+        <w:t>4</w:t>
+      </w:r>
+      <w:r>
+        <w:rPr>
+          <w:noProof/>
+        </w:rPr>
+        <w:fldChar w:fldCharType="end"/>
+      </w:r>
       <w:r>
         <w:t xml:space="preserve">, </w:t>
       </w:r>
@@ -2926,14 +2978,27 @@
       <w:r>
         <w:t xml:space="preserve">Рисунок </w:t>
       </w:r>
-      <w:fldSimple w:instr=" SEQ Рисунок \* ARABIC ">
-        <w:r>
-          <w:rPr>
-            <w:noProof/>
-          </w:rPr>
-          <w:t>5</w:t>
-        </w:r>
-      </w:fldSimple>
+      <w:r>
+        <w:fldChar w:fldCharType="begin"/>
+      </w:r>
+      <w:r>
+        <w:instrText xml:space="preserve"> SEQ Рисунок \* ARABIC </w:instrText>
+      </w:r>
+      <w:r>
+        <w:fldChar w:fldCharType="separate"/>
+      </w:r>
+      <w:r>
+        <w:rPr>
+          <w:noProof/>
+        </w:rPr>
+        <w:t>5</w:t>
+      </w:r>
+      <w:r>
+        <w:rPr>
+          <w:noProof/>
+        </w:rPr>
+        <w:fldChar w:fldCharType="end"/>
+      </w:r>
       <w:r>
         <w:t xml:space="preserve">, </w:t>
       </w:r>
@@ -3846,27 +3911,14 @@
       <w:r>
         <w:t xml:space="preserve">Рисунок </w:t>
       </w:r>
-      <w:r>
-        <w:fldChar w:fldCharType="begin"/>
-      </w:r>
-      <w:r>
-        <w:instrText xml:space="preserve"> SEQ Рисунок \* ARABIC </w:instrText>
-      </w:r>
-      <w:r>
-        <w:fldChar w:fldCharType="separate"/>
-      </w:r>
-      <w:r>
-        <w:rPr>
-          <w:noProof/>
-        </w:rPr>
-        <w:t>6</w:t>
-      </w:r>
-      <w:r>
-        <w:rPr>
-          <w:noProof/>
-        </w:rPr>
-        <w:fldChar w:fldCharType="end"/>
-      </w:r>
+      <w:fldSimple w:instr=" SEQ Рисунок \* ARABIC ">
+        <w:r>
+          <w:rPr>
+            <w:noProof/>
+          </w:rPr>
+          <w:t>6</w:t>
+        </w:r>
+      </w:fldSimple>
       <w:r>
         <w:t xml:space="preserve">, </w:t>
       </w:r>
@@ -3978,27 +4030,14 @@
       <w:r>
         <w:t xml:space="preserve">Рисунок </w:t>
       </w:r>
-      <w:r>
-        <w:fldChar w:fldCharType="begin"/>
-      </w:r>
-      <w:r>
-        <w:instrText xml:space="preserve"> SEQ Рисунок \* ARABIC </w:instrText>
-      </w:r>
-      <w:r>
-        <w:fldChar w:fldCharType="separate"/>
-      </w:r>
-      <w:r>
-        <w:rPr>
-          <w:noProof/>
-        </w:rPr>
-        <w:t>7</w:t>
-      </w:r>
-      <w:r>
-        <w:rPr>
-          <w:noProof/>
-        </w:rPr>
-        <w:fldChar w:fldCharType="end"/>
-      </w:r>
+      <w:fldSimple w:instr=" SEQ Рисунок \* ARABIC ">
+        <w:r>
+          <w:rPr>
+            <w:noProof/>
+          </w:rPr>
+          <w:t>7</w:t>
+        </w:r>
+      </w:fldSimple>
       <w:r>
         <w:t>, некоторые определённые точки</w:t>
       </w:r>
@@ -4112,27 +4151,14 @@
       <w:r>
         <w:t xml:space="preserve">Рисунок </w:t>
       </w:r>
-      <w:r>
-        <w:fldChar w:fldCharType="begin"/>
-      </w:r>
-      <w:r>
-        <w:instrText xml:space="preserve"> SEQ Рисунок \* ARABIC </w:instrText>
-      </w:r>
-      <w:r>
-        <w:fldChar w:fldCharType="separate"/>
-      </w:r>
-      <w:r>
-        <w:rPr>
-          <w:noProof/>
-        </w:rPr>
-        <w:t>8</w:t>
-      </w:r>
-      <w:r>
-        <w:rPr>
-          <w:noProof/>
-        </w:rPr>
-        <w:fldChar w:fldCharType="end"/>
-      </w:r>
+      <w:fldSimple w:instr=" SEQ Рисунок \* ARABIC ">
+        <w:r>
+          <w:rPr>
+            <w:noProof/>
+          </w:rPr>
+          <w:t>8</w:t>
+        </w:r>
+      </w:fldSimple>
     </w:p>
     <w:p>
       <w:r>
@@ -4285,27 +4311,14 @@
       <w:r>
         <w:t xml:space="preserve">Рисунок </w:t>
       </w:r>
-      <w:r>
-        <w:fldChar w:fldCharType="begin"/>
-      </w:r>
-      <w:r>
-        <w:instrText xml:space="preserve"> SEQ Рисунок \* ARABIC </w:instrText>
-      </w:r>
-      <w:r>
-        <w:fldChar w:fldCharType="separate"/>
-      </w:r>
-      <w:r>
-        <w:rPr>
-          <w:noProof/>
-        </w:rPr>
-        <w:t>9</w:t>
-      </w:r>
-      <w:r>
-        <w:rPr>
-          <w:noProof/>
-        </w:rPr>
-        <w:fldChar w:fldCharType="end"/>
-      </w:r>
+      <w:fldSimple w:instr=" SEQ Рисунок \* ARABIC ">
+        <w:r>
+          <w:rPr>
+            <w:noProof/>
+          </w:rPr>
+          <w:t>9</w:t>
+        </w:r>
+      </w:fldSimple>
       <w:r>
         <w:t>, пример аппроксимации кривых отрезками (зелёный цвет) на интервале</w:t>
       </w:r>
@@ -5854,30 +5867,14 @@
       <w:r>
         <w:t xml:space="preserve">Рисунок </w:t>
       </w:r>
-      <w:r>
-        <w:fldChar w:fldCharType="begin"/>
-      </w:r>
-      <w:r>
-        <w:instrText xml:space="preserve"> SEQ Рисунок </w:instrText>
-      </w:r>
-      <w:r>
-        <w:instrText xml:space="preserve">\* ARABIC </w:instrText>
-      </w:r>
-      <w:r>
-        <w:fldChar w:fldCharType="separate"/>
-      </w:r>
-      <w:r>
-        <w:rPr>
-          <w:noProof/>
-        </w:rPr>
-        <w:t>10</w:t>
-      </w:r>
-      <w:r>
-        <w:rPr>
-          <w:noProof/>
-        </w:rPr>
-        <w:fldChar w:fldCharType="end"/>
-      </w:r>
+      <w:fldSimple w:instr=" SEQ Рисунок \* ARABIC ">
+        <w:r>
+          <w:rPr>
+            <w:noProof/>
+          </w:rPr>
+          <w:t>10</w:t>
+        </w:r>
+      </w:fldSimple>
       <w:r>
         <w:t>, Ситуация</w:t>
       </w:r>
@@ -5992,27 +5989,14 @@
       <w:r>
         <w:t xml:space="preserve">Рисунок </w:t>
       </w:r>
-      <w:r>
-        <w:fldChar w:fldCharType="begin"/>
-      </w:r>
-      <w:r>
-        <w:instrText xml:space="preserve"> SEQ Рисунок \* ARABIC </w:instrText>
-      </w:r>
-      <w:r>
-        <w:fldChar w:fldCharType="separate"/>
-      </w:r>
-      <w:r>
-        <w:rPr>
-          <w:noProof/>
-        </w:rPr>
-        <w:t>11</w:t>
-      </w:r>
-      <w:r>
-        <w:rPr>
-          <w:noProof/>
-        </w:rPr>
-        <w:fldChar w:fldCharType="end"/>
-      </w:r>
+      <w:fldSimple w:instr=" SEQ Рисунок \* ARABIC ">
+        <w:r>
+          <w:rPr>
+            <w:noProof/>
+          </w:rPr>
+          <w:t>11</w:t>
+        </w:r>
+      </w:fldSimple>
       <w:r>
         <w:t>, Улучшение качества изображения</w:t>
       </w:r>
@@ -6137,27 +6121,14 @@
       <w:r>
         <w:t xml:space="preserve">Рисунок </w:t>
       </w:r>
-      <w:r>
-        <w:fldChar w:fldCharType="begin"/>
-      </w:r>
-      <w:r>
-        <w:instrText xml:space="preserve"> SEQ Рисунок \* ARABIC </w:instrText>
-      </w:r>
-      <w:r>
-        <w:fldChar w:fldCharType="separate"/>
-      </w:r>
-      <w:r>
-        <w:rPr>
-          <w:noProof/>
-        </w:rPr>
-        <w:t>12</w:t>
-      </w:r>
-      <w:r>
-        <w:rPr>
-          <w:noProof/>
-        </w:rPr>
-        <w:fldChar w:fldCharType="end"/>
-      </w:r>
+      <w:fldSimple w:instr=" SEQ Рисунок \* ARABIC ">
+        <w:r>
+          <w:rPr>
+            <w:noProof/>
+          </w:rPr>
+          <w:t>12</w:t>
+        </w:r>
+      </w:fldSimple>
       <w:r>
         <w:t>, Демонстрация недостатка алгоритма</w:t>
       </w:r>
@@ -6591,6 +6562,9 @@
     <w:p>
       <w:pPr>
         <w:pStyle w:val="2"/>
+        <w:rPr>
+          <w:lang w:val="en-US"/>
+        </w:rPr>
       </w:pPr>
       <w:bookmarkStart w:id="5" w:name="_Toc42354353"/>
       <w:r>
@@ -6612,6 +6586,999 @@
     </w:p>
     <w:p>
       <w:pPr>
+        <w:spacing w:after="0"/>
+        <w:rPr>
+          <w:sz w:val="22"/>
+          <w:szCs w:val="18"/>
+          <w:lang w:val="en-US"/>
+        </w:rPr>
+      </w:pPr>
+      <w:r>
+        <w:rPr>
+          <w:sz w:val="22"/>
+          <w:szCs w:val="18"/>
+          <w:lang w:val="en-US"/>
+        </w:rPr>
+        <w:t>def horizonForConstant(equation, topHorizon, bottomHorizon, xStartLimit, xEndLimit, xStep, currentZ, canvasWindow):</w:t>
+      </w:r>
+    </w:p>
+    <w:p>
+      <w:pPr>
+        <w:spacing w:after="0"/>
+        <w:rPr>
+          <w:sz w:val="22"/>
+          <w:szCs w:val="18"/>
+          <w:lang w:val="en-US"/>
+        </w:rPr>
+      </w:pPr>
+      <w:r>
+        <w:rPr>
+          <w:sz w:val="22"/>
+          <w:szCs w:val="18"/>
+          <w:lang w:val="en-US"/>
+        </w:rPr>
+        <w:t xml:space="preserve">    previousPoint = 0</w:t>
+      </w:r>
+    </w:p>
+    <w:p>
+      <w:pPr>
+        <w:spacing w:after="0"/>
+        <w:rPr>
+          <w:sz w:val="22"/>
+          <w:szCs w:val="18"/>
+          <w:lang w:val="en-US"/>
+        </w:rPr>
+      </w:pPr>
+      <w:r>
+        <w:rPr>
+          <w:sz w:val="22"/>
+          <w:szCs w:val="18"/>
+          <w:lang w:val="en-US"/>
+        </w:rPr>
+        <w:t xml:space="preserve">    for currentX in arange(xStartLimit, xEndLimit + xStep, xStep):</w:t>
+      </w:r>
+    </w:p>
+    <w:p>
+      <w:pPr>
+        <w:spacing w:after="0"/>
+        <w:rPr>
+          <w:sz w:val="22"/>
+          <w:szCs w:val="18"/>
+          <w:lang w:val="en-US"/>
+        </w:rPr>
+      </w:pPr>
+      <w:r>
+        <w:rPr>
+          <w:sz w:val="22"/>
+          <w:szCs w:val="18"/>
+          <w:lang w:val="en-US"/>
+        </w:rPr>
+        <w:t xml:space="preserve">        current = transform([currentX, equation(currentX, currentZ), currentZ])</w:t>
+      </w:r>
+    </w:p>
+    <w:p>
+      <w:pPr>
+        <w:spacing w:after="0"/>
+        <w:rPr>
+          <w:sz w:val="22"/>
+          <w:szCs w:val="18"/>
+          <w:lang w:val="en-US"/>
+        </w:rPr>
+      </w:pPr>
+      <w:r>
+        <w:rPr>
+          <w:sz w:val="22"/>
+          <w:szCs w:val="18"/>
+          <w:lang w:val="en-US"/>
+        </w:rPr>
+        <w:t xml:space="preserve">        if previousPoint:</w:t>
+      </w:r>
+    </w:p>
+    <w:p>
+      <w:pPr>
+        <w:spacing w:after="0"/>
+        <w:rPr>
+          <w:sz w:val="22"/>
+          <w:szCs w:val="18"/>
+          <w:lang w:val="en-US"/>
+        </w:rPr>
+      </w:pPr>
+      <w:r>
+        <w:rPr>
+          <w:sz w:val="22"/>
+          <w:szCs w:val="18"/>
+          <w:lang w:val="en-US"/>
+        </w:rPr>
+        <w:t xml:space="preserve">            if previousPoint[0] &gt; current[0]:</w:t>
+      </w:r>
+    </w:p>
+    <w:p>
+      <w:pPr>
+        <w:spacing w:after="0"/>
+        <w:rPr>
+          <w:sz w:val="22"/>
+          <w:szCs w:val="18"/>
+          <w:lang w:val="en-US"/>
+        </w:rPr>
+      </w:pPr>
+      <w:r>
+        <w:rPr>
+          <w:sz w:val="22"/>
+          <w:szCs w:val="18"/>
+          <w:lang w:val="en-US"/>
+        </w:rPr>
+        <w:t xml:space="preserve">                previousPoint, current = current, previousPoint</w:t>
+      </w:r>
+    </w:p>
+    <w:p>
+      <w:pPr>
+        <w:spacing w:after="0"/>
+        <w:rPr>
+          <w:sz w:val="22"/>
+          <w:szCs w:val="18"/>
+          <w:lang w:val="en-US"/>
+        </w:rPr>
+      </w:pPr>
+    </w:p>
+    <w:p>
+      <w:pPr>
+        <w:spacing w:after="0"/>
+        <w:rPr>
+          <w:sz w:val="22"/>
+          <w:szCs w:val="18"/>
+          <w:lang w:val="en-US"/>
+        </w:rPr>
+      </w:pPr>
+      <w:r>
+        <w:rPr>
+          <w:sz w:val="22"/>
+          <w:szCs w:val="18"/>
+          <w:lang w:val="en-US"/>
+        </w:rPr>
+        <w:t xml:space="preserve">            xIncrement = current[0] - previousPoint[0]</w:t>
+      </w:r>
+    </w:p>
+    <w:p>
+      <w:pPr>
+        <w:spacing w:after="0"/>
+        <w:rPr>
+          <w:sz w:val="22"/>
+          <w:szCs w:val="18"/>
+          <w:lang w:val="en-US"/>
+        </w:rPr>
+      </w:pPr>
+      <w:r>
+        <w:rPr>
+          <w:sz w:val="22"/>
+          <w:szCs w:val="18"/>
+          <w:lang w:val="en-US"/>
+        </w:rPr>
+        <w:t xml:space="preserve">            yIncrement = current[1] - previousPoint[1]</w:t>
+      </w:r>
+    </w:p>
+    <w:p>
+      <w:pPr>
+        <w:spacing w:after="0"/>
+        <w:rPr>
+          <w:sz w:val="22"/>
+          <w:szCs w:val="18"/>
+          <w:lang w:val="en-US"/>
+        </w:rPr>
+      </w:pPr>
+      <w:r>
+        <w:rPr>
+          <w:sz w:val="22"/>
+          <w:szCs w:val="18"/>
+          <w:lang w:val="en-US"/>
+        </w:rPr>
+        <w:t xml:space="preserve">            if xIncrement &gt; yIncrement:</w:t>
+      </w:r>
+    </w:p>
+    <w:p>
+      <w:pPr>
+        <w:spacing w:after="0"/>
+        <w:rPr>
+          <w:sz w:val="22"/>
+          <w:szCs w:val="18"/>
+          <w:lang w:val="en-US"/>
+        </w:rPr>
+      </w:pPr>
+      <w:r>
+        <w:rPr>
+          <w:sz w:val="22"/>
+          <w:szCs w:val="18"/>
+          <w:lang w:val="en-US"/>
+        </w:rPr>
+        <w:t xml:space="preserve">                pickedInc = xIncrement</w:t>
+      </w:r>
+    </w:p>
+    <w:p>
+      <w:pPr>
+        <w:spacing w:after="0"/>
+        <w:rPr>
+          <w:sz w:val="22"/>
+          <w:szCs w:val="18"/>
+          <w:lang w:val="en-US"/>
+        </w:rPr>
+      </w:pPr>
+      <w:r>
+        <w:rPr>
+          <w:sz w:val="22"/>
+          <w:szCs w:val="18"/>
+          <w:lang w:val="en-US"/>
+        </w:rPr>
+        <w:t xml:space="preserve">            else:</w:t>
+      </w:r>
+    </w:p>
+    <w:p>
+      <w:pPr>
+        <w:spacing w:after="0"/>
+        <w:rPr>
+          <w:sz w:val="22"/>
+          <w:szCs w:val="18"/>
+          <w:lang w:val="en-US"/>
+        </w:rPr>
+      </w:pPr>
+      <w:r>
+        <w:rPr>
+          <w:sz w:val="22"/>
+          <w:szCs w:val="18"/>
+          <w:lang w:val="en-US"/>
+        </w:rPr>
+        <w:t xml:space="preserve">                pickedInc = yIncrement</w:t>
+      </w:r>
+    </w:p>
+    <w:p>
+      <w:pPr>
+        <w:spacing w:after="0"/>
+        <w:rPr>
+          <w:sz w:val="22"/>
+          <w:szCs w:val="18"/>
+          <w:lang w:val="en-US"/>
+        </w:rPr>
+      </w:pPr>
+      <w:r>
+        <w:rPr>
+          <w:sz w:val="22"/>
+          <w:szCs w:val="18"/>
+          <w:lang w:val="en-US"/>
+        </w:rPr>
+        <w:t xml:space="preserve">            xIncrement /= pickedInc</w:t>
+      </w:r>
+    </w:p>
+    <w:p>
+      <w:pPr>
+        <w:spacing w:after="0"/>
+        <w:rPr>
+          <w:sz w:val="22"/>
+          <w:szCs w:val="18"/>
+          <w:lang w:val="en-US"/>
+        </w:rPr>
+      </w:pPr>
+      <w:r>
+        <w:rPr>
+          <w:sz w:val="22"/>
+          <w:szCs w:val="18"/>
+          <w:lang w:val="en-US"/>
+        </w:rPr>
+        <w:t xml:space="preserve">            yIncrement /= pickedInc</w:t>
+      </w:r>
+    </w:p>
+    <w:p>
+      <w:pPr>
+        <w:spacing w:after="0"/>
+        <w:rPr>
+          <w:sz w:val="22"/>
+          <w:szCs w:val="18"/>
+          <w:lang w:val="en-US"/>
+        </w:rPr>
+      </w:pPr>
+    </w:p>
+    <w:p>
+      <w:pPr>
+        <w:spacing w:after="0"/>
+        <w:rPr>
+          <w:sz w:val="22"/>
+          <w:szCs w:val="18"/>
+          <w:lang w:val="en-US"/>
+        </w:rPr>
+      </w:pPr>
+      <w:r>
+        <w:rPr>
+          <w:sz w:val="22"/>
+          <w:szCs w:val="18"/>
+          <w:lang w:val="en-US"/>
+        </w:rPr>
+        <w:t xml:space="preserve">            newX, newY = previousPoint[0], previousPoint[1]</w:t>
+      </w:r>
+    </w:p>
+    <w:p>
+      <w:pPr>
+        <w:spacing w:after="0"/>
+        <w:rPr>
+          <w:sz w:val="22"/>
+          <w:szCs w:val="18"/>
+          <w:lang w:val="en-US"/>
+        </w:rPr>
+      </w:pPr>
+    </w:p>
+    <w:p>
+      <w:pPr>
+        <w:spacing w:after="0"/>
+        <w:rPr>
+          <w:sz w:val="22"/>
+          <w:szCs w:val="18"/>
+          <w:lang w:val="en-US"/>
+        </w:rPr>
+      </w:pPr>
+      <w:r>
+        <w:rPr>
+          <w:sz w:val="22"/>
+          <w:szCs w:val="18"/>
+          <w:lang w:val="en-US"/>
+        </w:rPr>
+        <w:t xml:space="preserve">            for _ in range(int(pickedInc) + 1):</w:t>
+      </w:r>
+    </w:p>
+    <w:p>
+      <w:pPr>
+        <w:spacing w:after="0"/>
+        <w:rPr>
+          <w:sz w:val="22"/>
+          <w:szCs w:val="18"/>
+          <w:lang w:val="en-US"/>
+        </w:rPr>
+      </w:pPr>
+      <w:r>
+        <w:rPr>
+          <w:sz w:val="22"/>
+          <w:szCs w:val="18"/>
+          <w:lang w:val="en-US"/>
+        </w:rPr>
+        <w:t xml:space="preserve">                if newX &lt; 0 or newX &gt;= width or newY &lt; 0 or newY &gt;= height:</w:t>
+      </w:r>
+    </w:p>
+    <w:p>
+      <w:pPr>
+        <w:spacing w:after="0"/>
+        <w:rPr>
+          <w:sz w:val="22"/>
+          <w:szCs w:val="18"/>
+          <w:lang w:val="en-US"/>
+        </w:rPr>
+      </w:pPr>
+      <w:r>
+        <w:rPr>
+          <w:sz w:val="22"/>
+          <w:szCs w:val="18"/>
+          <w:lang w:val="en-US"/>
+        </w:rPr>
+        <w:t xml:space="preserve">                    break</w:t>
+      </w:r>
+    </w:p>
+    <w:p>
+      <w:pPr>
+        <w:spacing w:after="0"/>
+        <w:rPr>
+          <w:sz w:val="22"/>
+          <w:szCs w:val="18"/>
+          <w:lang w:val="en-US"/>
+        </w:rPr>
+      </w:pPr>
+      <w:r>
+        <w:rPr>
+          <w:sz w:val="22"/>
+          <w:szCs w:val="18"/>
+          <w:lang w:val="en-US"/>
+        </w:rPr>
+        <w:t xml:space="preserve">                drawableX = int(round(newX))</w:t>
+      </w:r>
+    </w:p>
+    <w:p>
+      <w:pPr>
+        <w:spacing w:after="0"/>
+        <w:rPr>
+          <w:sz w:val="22"/>
+          <w:szCs w:val="18"/>
+          <w:lang w:val="en-US"/>
+        </w:rPr>
+      </w:pPr>
+      <w:r>
+        <w:rPr>
+          <w:sz w:val="22"/>
+          <w:szCs w:val="18"/>
+          <w:lang w:val="en-US"/>
+        </w:rPr>
+        <w:t xml:space="preserve">                if newY &gt; topHorizon[drawableX]:</w:t>
+      </w:r>
+    </w:p>
+    <w:p>
+      <w:pPr>
+        <w:spacing w:after="0"/>
+        <w:rPr>
+          <w:sz w:val="22"/>
+          <w:szCs w:val="18"/>
+          <w:lang w:val="en-US"/>
+        </w:rPr>
+      </w:pPr>
+      <w:r>
+        <w:rPr>
+          <w:sz w:val="22"/>
+          <w:szCs w:val="18"/>
+          <w:lang w:val="en-US"/>
+        </w:rPr>
+        <w:t xml:space="preserve">                    topHorizon[drawableX] = newY</w:t>
+      </w:r>
+    </w:p>
+    <w:p>
+      <w:pPr>
+        <w:spacing w:after="0"/>
+        <w:rPr>
+          <w:sz w:val="22"/>
+          <w:szCs w:val="18"/>
+          <w:lang w:val="en-US"/>
+        </w:rPr>
+      </w:pPr>
+      <w:r>
+        <w:rPr>
+          <w:sz w:val="22"/>
+          <w:szCs w:val="18"/>
+          <w:lang w:val="en-US"/>
+        </w:rPr>
+        <w:t xml:space="preserve">                    canvasWindow.create_rectangle((drawableX, newY) * 2, fill = curColorLines, outline = "")</w:t>
+      </w:r>
+    </w:p>
+    <w:p>
+      <w:pPr>
+        <w:spacing w:after="0"/>
+        <w:rPr>
+          <w:sz w:val="22"/>
+          <w:szCs w:val="18"/>
+          <w:lang w:val="en-US"/>
+        </w:rPr>
+      </w:pPr>
+      <w:r>
+        <w:rPr>
+          <w:sz w:val="22"/>
+          <w:szCs w:val="18"/>
+          <w:lang w:val="en-US"/>
+        </w:rPr>
+        <w:t xml:space="preserve">                elif newY &lt; bottomHorizon[drawableX]:</w:t>
+      </w:r>
+    </w:p>
+    <w:p>
+      <w:pPr>
+        <w:spacing w:after="0"/>
+        <w:rPr>
+          <w:sz w:val="22"/>
+          <w:szCs w:val="18"/>
+          <w:lang w:val="en-US"/>
+        </w:rPr>
+      </w:pPr>
+      <w:r>
+        <w:rPr>
+          <w:sz w:val="22"/>
+          <w:szCs w:val="18"/>
+          <w:lang w:val="en-US"/>
+        </w:rPr>
+        <w:t xml:space="preserve">                    bottomHorizon[drawableX] = newY</w:t>
+      </w:r>
+    </w:p>
+    <w:p>
+      <w:pPr>
+        <w:spacing w:after="0"/>
+        <w:rPr>
+          <w:sz w:val="22"/>
+          <w:szCs w:val="18"/>
+          <w:lang w:val="en-US"/>
+        </w:rPr>
+      </w:pPr>
+      <w:r>
+        <w:rPr>
+          <w:sz w:val="22"/>
+          <w:szCs w:val="18"/>
+          <w:lang w:val="en-US"/>
+        </w:rPr>
+        <w:t xml:space="preserve">                    canvasWindow.create_rectangle((drawableX, newY) * 2, fill = curColorLines, outline = "")</w:t>
+      </w:r>
+    </w:p>
+    <w:p>
+      <w:pPr>
+        <w:spacing w:after="0"/>
+        <w:rPr>
+          <w:sz w:val="22"/>
+          <w:szCs w:val="18"/>
+          <w:lang w:val="en-US"/>
+        </w:rPr>
+      </w:pPr>
+      <w:r>
+        <w:rPr>
+          <w:sz w:val="22"/>
+          <w:szCs w:val="18"/>
+          <w:lang w:val="en-US"/>
+        </w:rPr>
+        <w:t xml:space="preserve">                newX += xIncrement</w:t>
+      </w:r>
+    </w:p>
+    <w:p>
+      <w:pPr>
+        <w:spacing w:after="0"/>
+        <w:rPr>
+          <w:sz w:val="22"/>
+          <w:szCs w:val="18"/>
+          <w:lang w:val="en-US"/>
+        </w:rPr>
+      </w:pPr>
+      <w:r>
+        <w:rPr>
+          <w:sz w:val="22"/>
+          <w:szCs w:val="18"/>
+          <w:lang w:val="en-US"/>
+        </w:rPr>
+        <w:t xml:space="preserve">                newY += yIncrement</w:t>
+      </w:r>
+    </w:p>
+    <w:p>
+      <w:pPr>
+        <w:spacing w:after="0"/>
+        <w:rPr>
+          <w:sz w:val="22"/>
+          <w:szCs w:val="18"/>
+          <w:lang w:val="en-US"/>
+        </w:rPr>
+      </w:pPr>
+      <w:r>
+        <w:rPr>
+          <w:sz w:val="22"/>
+          <w:szCs w:val="18"/>
+          <w:lang w:val="en-US"/>
+        </w:rPr>
+        <w:t xml:space="preserve">        previousPoint = current</w:t>
+      </w:r>
+    </w:p>
+    <w:p>
+      <w:pPr>
+        <w:spacing w:after="0"/>
+        <w:rPr>
+          <w:sz w:val="22"/>
+          <w:szCs w:val="18"/>
+          <w:lang w:val="en-US"/>
+        </w:rPr>
+      </w:pPr>
+    </w:p>
+    <w:p>
+      <w:pPr>
+        <w:spacing w:after="0"/>
+        <w:rPr>
+          <w:sz w:val="22"/>
+          <w:szCs w:val="18"/>
+          <w:lang w:val="en-US"/>
+        </w:rPr>
+      </w:pPr>
+    </w:p>
+    <w:p>
+      <w:pPr>
+        <w:spacing w:after="0"/>
+        <w:rPr>
+          <w:sz w:val="22"/>
+          <w:szCs w:val="18"/>
+          <w:lang w:val="en-US"/>
+        </w:rPr>
+      </w:pPr>
+      <w:r>
+        <w:rPr>
+          <w:sz w:val="22"/>
+          <w:szCs w:val="18"/>
+          <w:lang w:val="en-US"/>
+        </w:rPr>
+        <w:t>def drawAllHorizons(equation, topHorizon, bottomHorizon, xStartLimit, xEndLimit, xStep, canvasWindow, zStartLimit, zEndLimit, zStep):</w:t>
+      </w:r>
+    </w:p>
+    <w:p>
+      <w:pPr>
+        <w:spacing w:after="0"/>
+        <w:rPr>
+          <w:sz w:val="22"/>
+          <w:szCs w:val="18"/>
+          <w:lang w:val="en-US"/>
+        </w:rPr>
+      </w:pPr>
+      <w:r>
+        <w:rPr>
+          <w:sz w:val="22"/>
+          <w:szCs w:val="18"/>
+          <w:lang w:val="en-US"/>
+        </w:rPr>
+        <w:t xml:space="preserve">    for currentZ in arange(zStartLimit, zEndLimit + zStep, zStep):</w:t>
+      </w:r>
+    </w:p>
+    <w:p>
+      <w:pPr>
+        <w:spacing w:after="0"/>
+        <w:rPr>
+          <w:sz w:val="22"/>
+          <w:szCs w:val="18"/>
+          <w:lang w:val="en-US"/>
+        </w:rPr>
+      </w:pPr>
+      <w:r>
+        <w:rPr>
+          <w:sz w:val="22"/>
+          <w:szCs w:val="18"/>
+          <w:lang w:val="en-US"/>
+        </w:rPr>
+        <w:t xml:space="preserve">        horizonForConstant(equation, topHorizon, bottomHorizon, xStartLimit, xEndLimit, xStep, currentZ, canvasWindow)</w:t>
+      </w:r>
+    </w:p>
+    <w:p>
+      <w:pPr>
+        <w:spacing w:after="0"/>
+        <w:rPr>
+          <w:sz w:val="22"/>
+          <w:szCs w:val="18"/>
+          <w:lang w:val="en-US"/>
+        </w:rPr>
+      </w:pPr>
+    </w:p>
+    <w:p>
+      <w:pPr>
+        <w:spacing w:after="0"/>
+        <w:rPr>
+          <w:sz w:val="22"/>
+          <w:szCs w:val="18"/>
+          <w:lang w:val="en-US"/>
+        </w:rPr>
+      </w:pPr>
+    </w:p>
+    <w:p>
+      <w:pPr>
+        <w:spacing w:after="0"/>
+        <w:rPr>
+          <w:sz w:val="22"/>
+          <w:szCs w:val="18"/>
+          <w:lang w:val="en-US"/>
+        </w:rPr>
+      </w:pPr>
+      <w:r>
+        <w:rPr>
+          <w:sz w:val="22"/>
+          <w:szCs w:val="18"/>
+          <w:lang w:val="en-US"/>
+        </w:rPr>
+        <w:t>def drawSideRibs(zStartLimit, zEndLimit, zStep, xStartLimit, xEndLimit, equation, canvasWindow):</w:t>
+      </w:r>
+    </w:p>
+    <w:p>
+      <w:pPr>
+        <w:spacing w:after="0"/>
+        <w:rPr>
+          <w:sz w:val="22"/>
+          <w:szCs w:val="18"/>
+          <w:lang w:val="en-US"/>
+        </w:rPr>
+      </w:pPr>
+      <w:r>
+        <w:rPr>
+          <w:sz w:val="22"/>
+          <w:szCs w:val="18"/>
+          <w:lang w:val="en-US"/>
+        </w:rPr>
+        <w:t xml:space="preserve">    for currentZ in arange(zStartLimit, zEndLimit, zStep):</w:t>
+      </w:r>
+    </w:p>
+    <w:p>
+      <w:pPr>
+        <w:spacing w:after="0"/>
+        <w:rPr>
+          <w:sz w:val="22"/>
+          <w:szCs w:val="18"/>
+          <w:lang w:val="en-US"/>
+        </w:rPr>
+      </w:pPr>
+      <w:r>
+        <w:rPr>
+          <w:sz w:val="22"/>
+          <w:szCs w:val="18"/>
+          <w:lang w:val="en-US"/>
+        </w:rPr>
+        <w:lastRenderedPageBreak/>
+        <w:t xml:space="preserve">        startPoint = transform([xStartLimit, equation(xStartLimit, currentZ), currentZ])</w:t>
+      </w:r>
+    </w:p>
+    <w:p>
+      <w:pPr>
+        <w:spacing w:after="0"/>
+        <w:rPr>
+          <w:sz w:val="22"/>
+          <w:szCs w:val="18"/>
+          <w:lang w:val="en-US"/>
+        </w:rPr>
+      </w:pPr>
+      <w:r>
+        <w:rPr>
+          <w:sz w:val="22"/>
+          <w:szCs w:val="18"/>
+          <w:lang w:val="en-US"/>
+        </w:rPr>
+        <w:t xml:space="preserve">        endPoint = transform([xStartLimit, equation(xStartLimit, currentZ + zStep), currentZ + zStep])</w:t>
+      </w:r>
+    </w:p>
+    <w:p>
+      <w:pPr>
+        <w:spacing w:after="0"/>
+        <w:rPr>
+          <w:sz w:val="22"/>
+          <w:szCs w:val="18"/>
+          <w:lang w:val="en-US"/>
+        </w:rPr>
+      </w:pPr>
+      <w:r>
+        <w:rPr>
+          <w:sz w:val="22"/>
+          <w:szCs w:val="18"/>
+          <w:lang w:val="en-US"/>
+        </w:rPr>
+        <w:t xml:space="preserve">        canvasWindow.create_line(startPoint[0], startPoint[1], endPoint[0], endPoint[1], fill = curColorLines)</w:t>
+      </w:r>
+    </w:p>
+    <w:p>
+      <w:pPr>
+        <w:spacing w:after="0"/>
+        <w:rPr>
+          <w:sz w:val="22"/>
+          <w:szCs w:val="18"/>
+          <w:lang w:val="en-US"/>
+        </w:rPr>
+      </w:pPr>
+      <w:r>
+        <w:rPr>
+          <w:sz w:val="22"/>
+          <w:szCs w:val="18"/>
+          <w:lang w:val="en-US"/>
+        </w:rPr>
+        <w:t xml:space="preserve">        startPoint = transform([xEndLimit, equation(xEndLimit, currentZ), currentZ])</w:t>
+      </w:r>
+    </w:p>
+    <w:p>
+      <w:pPr>
+        <w:spacing w:after="0"/>
+        <w:rPr>
+          <w:sz w:val="22"/>
+          <w:szCs w:val="18"/>
+          <w:lang w:val="en-US"/>
+        </w:rPr>
+      </w:pPr>
+      <w:r>
+        <w:rPr>
+          <w:sz w:val="22"/>
+          <w:szCs w:val="18"/>
+          <w:lang w:val="en-US"/>
+        </w:rPr>
+        <w:t xml:space="preserve">        endPoint = transform([xEndLimit, equation(xEndLimit, currentZ + zStep), currentZ + zStep])</w:t>
+      </w:r>
+    </w:p>
+    <w:p>
+      <w:pPr>
+        <w:spacing w:after="0"/>
+        <w:rPr>
+          <w:sz w:val="22"/>
+          <w:szCs w:val="18"/>
+          <w:lang w:val="en-US"/>
+        </w:rPr>
+      </w:pPr>
+      <w:r>
+        <w:rPr>
+          <w:sz w:val="22"/>
+          <w:szCs w:val="18"/>
+          <w:lang w:val="en-US"/>
+        </w:rPr>
+        <w:t xml:space="preserve">        canvasWindow.create_line(startPoint[0], startPoint[1], endPoint[0], endPoint[1], fill = curColorLines)</w:t>
+      </w:r>
+    </w:p>
+    <w:p>
+      <w:pPr>
+        <w:spacing w:after="0"/>
+        <w:rPr>
+          <w:sz w:val="22"/>
+          <w:szCs w:val="18"/>
+          <w:lang w:val="en-US"/>
+        </w:rPr>
+      </w:pPr>
+    </w:p>
+    <w:p>
+      <w:pPr>
+        <w:spacing w:after="0"/>
+        <w:rPr>
+          <w:sz w:val="22"/>
+          <w:szCs w:val="18"/>
+          <w:lang w:val="en-US"/>
+        </w:rPr>
+      </w:pPr>
+    </w:p>
+    <w:p>
+      <w:pPr>
+        <w:spacing w:after="0"/>
+        <w:rPr>
+          <w:sz w:val="22"/>
+          <w:szCs w:val="18"/>
+          <w:lang w:val="en-US"/>
+        </w:rPr>
+      </w:pPr>
+      <w:r>
+        <w:rPr>
+          <w:sz w:val="22"/>
+          <w:szCs w:val="18"/>
+          <w:lang w:val="en-US"/>
+        </w:rPr>
+        <w:t>def floatingHorizonAlgorithm(equation, xStartLimit, zStartLimit, xEndLimit, zEndLimit, xStep, zStep, canvasWindow):</w:t>
+      </w:r>
+    </w:p>
+    <w:p>
+      <w:pPr>
+        <w:spacing w:after="0"/>
+        <w:rPr>
+          <w:sz w:val="22"/>
+          <w:szCs w:val="18"/>
+          <w:lang w:val="en-US"/>
+        </w:rPr>
+      </w:pPr>
+      <w:r>
+        <w:rPr>
+          <w:sz w:val="22"/>
+          <w:szCs w:val="18"/>
+          <w:lang w:val="en-US"/>
+        </w:rPr>
+        <w:t xml:space="preserve">    clearImage(canvasWindow)</w:t>
+      </w:r>
+    </w:p>
+    <w:p>
+      <w:pPr>
+        <w:spacing w:after="0"/>
+        <w:rPr>
+          <w:sz w:val="22"/>
+          <w:szCs w:val="18"/>
+          <w:lang w:val="en-US"/>
+        </w:rPr>
+      </w:pPr>
+      <w:r>
+        <w:rPr>
+          <w:sz w:val="22"/>
+          <w:szCs w:val="18"/>
+          <w:lang w:val="en-US"/>
+        </w:rPr>
+        <w:t xml:space="preserve">    topHorizon = []</w:t>
+      </w:r>
+    </w:p>
+    <w:p>
+      <w:pPr>
+        <w:spacing w:after="0"/>
+        <w:rPr>
+          <w:sz w:val="22"/>
+          <w:szCs w:val="18"/>
+          <w:lang w:val="en-US"/>
+        </w:rPr>
+      </w:pPr>
+      <w:r>
+        <w:rPr>
+          <w:sz w:val="22"/>
+          <w:szCs w:val="18"/>
+          <w:lang w:val="en-US"/>
+        </w:rPr>
+        <w:t xml:space="preserve">    bottomHorizon = []</w:t>
+      </w:r>
+    </w:p>
+    <w:p>
+      <w:pPr>
+        <w:spacing w:after="0"/>
+        <w:rPr>
+          <w:sz w:val="22"/>
+          <w:szCs w:val="18"/>
+          <w:lang w:val="en-US"/>
+        </w:rPr>
+      </w:pPr>
+      <w:r>
+        <w:rPr>
+          <w:sz w:val="22"/>
+          <w:szCs w:val="18"/>
+          <w:lang w:val="en-US"/>
+        </w:rPr>
+        <w:t xml:space="preserve">    for _ in range(width + 1):</w:t>
+      </w:r>
+    </w:p>
+    <w:p>
+      <w:pPr>
+        <w:spacing w:after="0"/>
+        <w:rPr>
+          <w:sz w:val="22"/>
+          <w:szCs w:val="18"/>
+          <w:lang w:val="en-US"/>
+        </w:rPr>
+      </w:pPr>
+      <w:r>
+        <w:rPr>
+          <w:sz w:val="22"/>
+          <w:szCs w:val="18"/>
+          <w:lang w:val="en-US"/>
+        </w:rPr>
+        <w:t xml:space="preserve">        topHorizon.append(0)</w:t>
+      </w:r>
+    </w:p>
+    <w:p>
+      <w:pPr>
+        <w:spacing w:after="0"/>
+        <w:rPr>
+          <w:sz w:val="22"/>
+          <w:szCs w:val="18"/>
+          <w:lang w:val="en-US"/>
+        </w:rPr>
+      </w:pPr>
+      <w:r>
+        <w:rPr>
+          <w:sz w:val="22"/>
+          <w:szCs w:val="18"/>
+          <w:lang w:val="en-US"/>
+        </w:rPr>
+        <w:t xml:space="preserve">        bottomHorizon.append(height)</w:t>
+      </w:r>
+    </w:p>
+    <w:p>
+      <w:pPr>
+        <w:spacing w:after="0"/>
+        <w:rPr>
+          <w:sz w:val="22"/>
+          <w:szCs w:val="18"/>
+          <w:lang w:val="en-US"/>
+        </w:rPr>
+      </w:pPr>
+    </w:p>
+    <w:p>
+      <w:pPr>
+        <w:spacing w:after="0"/>
+        <w:rPr>
+          <w:sz w:val="22"/>
+          <w:szCs w:val="18"/>
+          <w:lang w:val="en-US"/>
+        </w:rPr>
+      </w:pPr>
+      <w:r>
+        <w:rPr>
+          <w:sz w:val="22"/>
+          <w:szCs w:val="18"/>
+          <w:lang w:val="en-US"/>
+        </w:rPr>
+        <w:t xml:space="preserve">    drawAllHorizons(equation, topHorizon, bottomHorizon, xStartLimit, xEndLimit, xStep, canvasWindow, zStartLimit, zEndLimit, zStep)</w:t>
+      </w:r>
+    </w:p>
+    <w:p>
+      <w:pPr>
+        <w:spacing w:after="0"/>
+        <w:rPr>
+          <w:sz w:val="22"/>
+          <w:szCs w:val="18"/>
+          <w:lang w:val="en-US"/>
+        </w:rPr>
+      </w:pPr>
+    </w:p>
+    <w:p>
+      <w:pPr>
+        <w:spacing w:after="0"/>
+        <w:rPr>
+          <w:sz w:val="22"/>
+          <w:szCs w:val="18"/>
+          <w:lang w:val="en-US"/>
+        </w:rPr>
+      </w:pPr>
+      <w:r>
+        <w:rPr>
+          <w:sz w:val="22"/>
+          <w:szCs w:val="18"/>
+          <w:lang w:val="en-US"/>
+        </w:rPr>
+        <w:t xml:space="preserve">    drawSideRibs(zStartLimit, zEndLimit, zStep, xStartLimit, xEndLimit, equation, canvasWindow)</w:t>
+      </w:r>
+    </w:p>
+    <w:p>
+      <w:pPr>
         <w:pStyle w:val="2"/>
         <w:rPr>
           <w:lang w:val="en-US"/>
@@ -6638,6 +7605,46 @@
           <w:lang w:val="en-US"/>
         </w:rPr>
       </w:pPr>
+      <w:r>
+        <w:rPr>
+          <w:lang w:val="en-US"/>
+        </w:rPr>
+        <w:drawing>
+          <wp:inline distT="0" distB="0" distL="0" distR="0" wp14:anchorId="3FD8907B" wp14:editId="7DD7BC97">
+            <wp:extent cx="5940425" cy="3455035"/>
+            <wp:effectExtent l="0" t="0" r="3175" b="0"/>
+            <wp:docPr id="5" name="Рисунок 5"/>
+            <wp:cNvGraphicFramePr>
+              <a:graphicFrameLocks xmlns:a="http://schemas.openxmlformats.org/drawingml/2006/main" noChangeAspect="1"/>
+            </wp:cNvGraphicFramePr>
+            <a:graphic xmlns:a="http://schemas.openxmlformats.org/drawingml/2006/main">
+              <a:graphicData uri="http://schemas.openxmlformats.org/drawingml/2006/picture">
+                <pic:pic xmlns:pic="http://schemas.openxmlformats.org/drawingml/2006/picture">
+                  <pic:nvPicPr>
+                    <pic:cNvPr id="1" name=""/>
+                    <pic:cNvPicPr/>
+                  </pic:nvPicPr>
+                  <pic:blipFill>
+                    <a:blip r:embed="rId21"/>
+                    <a:stretch>
+                      <a:fillRect/>
+                    </a:stretch>
+                  </pic:blipFill>
+                  <pic:spPr>
+                    <a:xfrm>
+                      <a:off x="0" y="0"/>
+                      <a:ext cx="5940425" cy="3455035"/>
+                    </a:xfrm>
+                    <a:prstGeom prst="rect">
+                      <a:avLst/>
+                    </a:prstGeom>
+                  </pic:spPr>
+                </pic:pic>
+              </a:graphicData>
+            </a:graphic>
+          </wp:inline>
+        </w:drawing>
+      </w:r>
     </w:p>
     <w:p>
       <w:pPr>
@@ -6662,7 +7669,7 @@
       <w:bookmarkEnd w:id="7"/>
     </w:p>
     <w:sectPr>
-      <w:footerReference w:type="default" r:id="rId21"/>
+      <w:footerReference w:type="default" r:id="rId22"/>
       <w:pgSz w:w="11906" w:h="16838"/>
       <w:pgMar w:top="1134" w:right="850" w:bottom="1134" w:left="1701" w:header="708" w:footer="708" w:gutter="0"/>
       <w:cols w:space="708"/>
@@ -8408,7 +9415,7 @@
 </file>
 
 <file path=customXml/itemProps1.xml><?xml version="1.0" encoding="utf-8"?>
-<ds:datastoreItem xmlns:ds="http://schemas.openxmlformats.org/officeDocument/2006/customXml" ds:itemID="{7BFB8A5D-B98E-41EC-9F1D-072F4AA94EA1}">
+<ds:datastoreItem xmlns:ds="http://schemas.openxmlformats.org/officeDocument/2006/customXml" ds:itemID="{2349477A-7291-416C-A645-FFBD01034224}">
   <ds:schemaRefs>
     <ds:schemaRef ds:uri="http://schemas.openxmlformats.org/officeDocument/2006/bibliography"/>
   </ds:schemaRefs>

</xml_diff>